<commit_message>
New UI resume and clean up
</commit_message>
<xml_diff>
--- a/UI/Amit_kumar_UI.docx
+++ b/UI/Amit_kumar_UI.docx
@@ -1,6 +1,6 @@
 
 <file path=word/document.xml><?xml version="1.0" encoding="utf-8"?>
-<w:document xmlns:wpc="http://schemas.microsoft.com/office/word/2010/wordprocessingCanvas" xmlns:cx="http://schemas.microsoft.com/office/drawing/2014/chartex" xmlns:cx1="http://schemas.microsoft.com/office/drawing/2015/9/8/chartex" xmlns:cx2="http://schemas.microsoft.com/office/drawing/2015/10/21/chartex" xmlns:cx3="http://schemas.microsoft.com/office/drawing/2016/5/9/chartex" xmlns:cx4="http://schemas.microsoft.com/office/drawing/2016/5/10/chartex" xmlns:cx5="http://schemas.microsoft.com/office/drawing/2016/5/11/chartex" xmlns:cx6="http://schemas.microsoft.com/office/drawing/2016/5/12/chartex" xmlns:cx7="http://schemas.microsoft.com/office/drawing/2016/5/13/chartex" xmlns:cx8="http://schemas.microsoft.com/office/drawing/2016/5/14/chartex" xmlns:mc="http://schemas.openxmlformats.org/markup-compatibility/2006" xmlns:aink="http://schemas.microsoft.com/office/drawing/2016/ink" xmlns:am3d="http://schemas.microsoft.com/office/drawing/2017/model3d" xmlns:o="urn:schemas-microsoft-com:office:office" xmlns:r="http://schemas.openxmlformats.org/officeDocument/2006/relationships" xmlns:m="http://schemas.openxmlformats.org/officeDocument/2006/math" xmlns:v="urn:schemas-microsoft-com:vml" xmlns:wp14="http://schemas.microsoft.com/office/word/2010/wordprocessingDrawing" xmlns:wp="http://schemas.openxmlformats.org/drawingml/2006/wordprocessingDrawing" xmlns:w10="urn:schemas-microsoft-com:office:word" xmlns:w="http://schemas.openxmlformats.org/wordprocessingml/2006/main" xmlns:w14="http://schemas.microsoft.com/office/word/2010/wordml" xmlns:w15="http://schemas.microsoft.com/office/word/2012/wordml" xmlns:w16cid="http://schemas.microsoft.com/office/word/2016/wordml/cid" xmlns:w16se="http://schemas.microsoft.com/office/word/2015/wordml/symex" xmlns:wpg="http://schemas.microsoft.com/office/word/2010/wordprocessingGroup" xmlns:wpi="http://schemas.microsoft.com/office/word/2010/wordprocessingInk" xmlns:wne="http://schemas.microsoft.com/office/word/2006/wordml" xmlns:wps="http://schemas.microsoft.com/office/word/2010/wordprocessingShape" mc:Ignorable="w14 w15 w16se w16cid wp14">
+<w:document xmlns:wpc="http://schemas.microsoft.com/office/word/2010/wordprocessingCanvas" xmlns:cx="http://schemas.microsoft.com/office/drawing/2014/chartex" xmlns:cx1="http://schemas.microsoft.com/office/drawing/2015/9/8/chartex" xmlns:cx2="http://schemas.microsoft.com/office/drawing/2015/10/21/chartex" xmlns:cx3="http://schemas.microsoft.com/office/drawing/2016/5/9/chartex" xmlns:cx4="http://schemas.microsoft.com/office/drawing/2016/5/10/chartex" xmlns:cx5="http://schemas.microsoft.com/office/drawing/2016/5/11/chartex" xmlns:cx6="http://schemas.microsoft.com/office/drawing/2016/5/12/chartex" xmlns:cx7="http://schemas.microsoft.com/office/drawing/2016/5/13/chartex" xmlns:cx8="http://schemas.microsoft.com/office/drawing/2016/5/14/chartex" xmlns:mc="http://schemas.openxmlformats.org/markup-compatibility/2006" xmlns:aink="http://schemas.microsoft.com/office/drawing/2016/ink" xmlns:am3d="http://schemas.microsoft.com/office/drawing/2017/model3d" xmlns:o="urn:schemas-microsoft-com:office:office" xmlns:r="http://schemas.openxmlformats.org/officeDocument/2006/relationships" xmlns:m="http://schemas.openxmlformats.org/officeDocument/2006/math" xmlns:v="urn:schemas-microsoft-com:vml" xmlns:wp14="http://schemas.microsoft.com/office/word/2010/wordprocessingDrawing" xmlns:wp="http://schemas.openxmlformats.org/drawingml/2006/wordprocessingDrawing" xmlns:w10="urn:schemas-microsoft-com:office:word" xmlns:w="http://schemas.openxmlformats.org/wordprocessingml/2006/main" xmlns:w14="http://schemas.microsoft.com/office/word/2010/wordml" xmlns:w15="http://schemas.microsoft.com/office/word/2012/wordml" xmlns:w16cex="http://schemas.microsoft.com/office/word/2018/wordml/cex" xmlns:w16cid="http://schemas.microsoft.com/office/word/2016/wordml/cid" xmlns:w16="http://schemas.microsoft.com/office/word/2018/wordml" xmlns:w16se="http://schemas.microsoft.com/office/word/2015/wordml/symex" xmlns:wpg="http://schemas.microsoft.com/office/word/2010/wordprocessingGroup" xmlns:wpi="http://schemas.microsoft.com/office/word/2010/wordprocessingInk" xmlns:wne="http://schemas.microsoft.com/office/word/2006/wordml" xmlns:wps="http://schemas.microsoft.com/office/word/2010/wordprocessingShape" mc:Ignorable="w14 w15 w16se w16cid w16 w16cex wp14">
   <w:body>
     <w:tbl>
       <w:tblPr>
@@ -341,7 +341,27 @@
                         <w:sz w:val="20"/>
                         <w:szCs w:val="20"/>
                       </w:rPr>
-                      <w:t>me@amitkumar.pro</w:t>
+                      <w:t>amitgarg.cse@</w:t>
+                    </w:r>
+                    <w:r>
+                      <w:rPr>
+                        <w:rStyle w:val="Hyperlink"/>
+                        <w:rFonts w:ascii="Calibri" w:hAnsi="Calibri" w:cs="Tahoma"/>
+                        <w:color w:val="FFFFFF" w:themeColor="background1"/>
+                        <w:sz w:val="20"/>
+                        <w:szCs w:val="20"/>
+                      </w:rPr>
+                      <w:t>g</w:t>
+                    </w:r>
+                    <w:r>
+                      <w:rPr>
+                        <w:rStyle w:val="Hyperlink"/>
+                        <w:rFonts w:ascii="Calibri" w:hAnsi="Calibri" w:cs="Tahoma"/>
+                        <w:color w:val="FFFFFF" w:themeColor="background1"/>
+                        <w:sz w:val="20"/>
+                        <w:szCs w:val="20"/>
+                      </w:rPr>
+                      <w:t>mail.com</w:t>
                     </w:r>
                   </w:hyperlink>
                 </w:p>
@@ -385,7 +405,7 @@
                         <w:szCs w:val="20"/>
                         <w:lang w:val="en-IN"/>
                       </w:rPr>
-                      <w:t>http://me.amitkumar.pro</w:t>
+                      <w:t>http://easycooking.co.in</w:t>
                     </w:r>
                   </w:hyperlink>
                 </w:p>
@@ -398,8 +418,6 @@
                       <w:szCs w:val="28"/>
                     </w:rPr>
                   </w:pPr>
-                  <w:bookmarkStart w:id="0" w:name="_GoBack"/>
-                  <w:bookmarkEnd w:id="0"/>
                 </w:p>
                 <w:p>
                   <w:pPr>
@@ -795,7 +813,7 @@
                                       <w:b/>
                                       <w:color w:val="FFFFFF" w:themeColor="background1"/>
                                     </w:rPr>
-                                    <w:t>Full stack</w:t>
+                                    <w:t>Angular</w:t>
                                   </w:r>
                                   <w:r>
                                     <w:rPr>
@@ -803,15 +821,7 @@
                                       <w:b/>
                                       <w:color w:val="FFFFFF" w:themeColor="background1"/>
                                     </w:rPr>
-                                    <w:t xml:space="preserve"> s</w:t>
-                                  </w:r>
-                                  <w:r>
-                                    <w:rPr>
-                                      <w:rFonts w:ascii="Calibri" w:hAnsi="Calibri" w:cs="Calibri"/>
-                                      <w:b/>
-                                      <w:color w:val="FFFFFF" w:themeColor="background1"/>
-                                    </w:rPr>
-                                    <w:t xml:space="preserve">oftware </w:t>
+                                    <w:t xml:space="preserve"> </w:t>
                                   </w:r>
                                   <w:r>
                                     <w:rPr>
@@ -846,55 +856,7 @@
                                       <w:b/>
                                       <w:color w:val="FFFFFF" w:themeColor="background1"/>
                                     </w:rPr>
-                                    <w:t>(</w:t>
-                                  </w:r>
-                                  <w:r>
-                                    <w:rPr>
-                                      <w:rFonts w:ascii="Calibri" w:hAnsi="Calibri" w:cs="Calibri"/>
-                                      <w:b/>
-                                      <w:color w:val="FFFFFF" w:themeColor="background1"/>
-                                    </w:rPr>
-                                    <w:t>React</w:t>
-                                  </w:r>
-                                  <w:r>
-                                    <w:rPr>
-                                      <w:rFonts w:ascii="Calibri" w:hAnsi="Calibri" w:cs="Calibri"/>
-                                      <w:b/>
-                                      <w:color w:val="FFFFFF" w:themeColor="background1"/>
-                                    </w:rPr>
-                                    <w:t xml:space="preserve"> | </w:t>
-                                  </w:r>
-                                  <w:r>
-                                    <w:rPr>
-                                      <w:rFonts w:ascii="Calibri" w:hAnsi="Calibri" w:cs="Calibri"/>
-                                      <w:b/>
-                                      <w:color w:val="FFFFFF" w:themeColor="background1"/>
-                                    </w:rPr>
-                                    <w:t>Angular</w:t>
-                                  </w:r>
-                                  <w:r>
-                                    <w:rPr>
-                                      <w:rFonts w:ascii="Calibri" w:hAnsi="Calibri" w:cs="Calibri"/>
-                                      <w:b/>
-                                      <w:color w:val="FFFFFF" w:themeColor="background1"/>
-                                    </w:rPr>
-                                    <w:t xml:space="preserve"> | Java | </w:t>
-                                  </w:r>
-                                  <w:r>
-                                    <w:rPr>
-                                      <w:rFonts w:ascii="Calibri" w:hAnsi="Calibri" w:cs="Calibri"/>
-                                      <w:b/>
-                                      <w:color w:val="FFFFFF" w:themeColor="background1"/>
-                                    </w:rPr>
-                                    <w:t>AWS</w:t>
-                                  </w:r>
-                                  <w:r>
-                                    <w:rPr>
-                                      <w:rFonts w:ascii="Calibri" w:hAnsi="Calibri" w:cs="Calibri"/>
-                                      <w:b/>
-                                      <w:color w:val="FFFFFF" w:themeColor="background1"/>
-                                    </w:rPr>
-                                    <w:t>)</w:t>
+                                    <w:t>(with DevOps, cloud exposure)</w:t>
                                   </w:r>
                                 </w:p>
                                 <w:p>
@@ -922,7 +884,7 @@
                                       <w:b/>
                                       <w:color w:val="FFFFFF" w:themeColor="background1"/>
                                     </w:rPr>
-                                    <w:t>Amazon</w:t>
+                                    <w:t>GE Healthcare</w:t>
                                   </w:r>
                                 </w:p>
                               </w:txbxContent>
@@ -951,7 +913,7 @@
                       <v:stroke joinstyle="miter"/>
                       <v:path gradientshapeok="t" o:connecttype="rect"/>
                     </v:shapetype>
-                    <v:shape id="Text Box 35" o:spid="_x0000_s1026" type="#_x0000_t202" style="position:absolute;left:0;text-align:left;margin-left:-5.45pt;margin-top:33.9pt;width:520.65pt;height:52.75pt;z-index:251661312;visibility:visible;mso-wrap-style:square;mso-width-percent:0;mso-height-percent:0;mso-wrap-distance-left:9pt;mso-wrap-distance-top:0;mso-wrap-distance-right:9pt;mso-wrap-distance-bottom:0;mso-position-horizontal:absolute;mso-position-horizontal-relative:text;mso-position-vertical:absolute;mso-position-vertical-relative:text;mso-width-percent:0;mso-height-percent:0;mso-width-relative:margin;mso-height-relative:margin;v-text-anchor:top" o:gfxdata="UEsDBBQABgAIAAAAIQC2gziS/gAAAOEBAAATAAAAW0NvbnRlbnRfVHlwZXNdLnhtbJSRQU7DMBBF&#13;&#10;90jcwfIWJU67QAgl6YK0S0CoHGBkTxKLZGx5TGhvj5O2G0SRWNoz/78nu9wcxkFMGNg6quQqL6RA&#13;&#10;0s5Y6ir5vt9lD1JwBDIwOMJKHpHlpr69KfdHjyxSmriSfYz+USnWPY7AufNIadK6MEJMx9ApD/oD&#13;&#10;OlTrorhX2lFEilmcO2RdNtjC5xDF9pCuTyYBB5bi6bQ4syoJ3g9WQ0ymaiLzg5KdCXlKLjvcW893&#13;&#10;SUOqXwnz5DrgnHtJTxOsQfEKIT7DmDSUCaxw7Rqn8787ZsmRM9e2VmPeBN4uqYvTtW7jvijg9N/y&#13;&#10;JsXecLq0q+WD6m8AAAD//wMAUEsDBBQABgAIAAAAIQA4/SH/1gAAAJQBAAALAAAAX3JlbHMvLnJl&#13;&#10;bHOkkMFqwzAMhu+DvYPRfXGawxijTi+j0GvpHsDYimMaW0Yy2fr2M4PBMnrbUb/Q94l/f/hMi1qR&#13;&#10;JVI2sOt6UJgd+ZiDgffL8ekFlFSbvV0oo4EbChzGx4f9GRdb25HMsYhqlCwG5lrLq9biZkxWOiqY&#13;&#10;22YiTra2kYMu1l1tQD30/bPm3wwYN0x18gb45AdQl1tp5j/sFB2T0FQ7R0nTNEV3j6o9feQzro1i&#13;&#10;OWA14Fm+Q8a1a8+Bvu/d/dMb2JY5uiPbhG/ktn4cqGU/er3pcvwCAAD//wMAUEsDBBQABgAIAAAA&#13;&#10;IQA7rH9qmwIAAKYFAAAOAAAAZHJzL2Uyb0RvYy54bWysVFtP2zAUfp+0/2D5faQNtKwRKSogpkkV&#13;&#10;oMHEs+vYbYTt49luk+7Xc+ykF9hemPaS2D7fOd+5X1y2WpGNcL4GU9LhyYASYThUtVmW9OfT7Zev&#13;&#10;lPjATMUUGFHSrfD0cvr500VjC5HDClQlHEEjxheNLekqBFtkmecroZk/ASsMCiU4zQJe3TKrHGvQ&#13;&#10;ulZZPhiMswZcZR1w4T2+3nRCOk32pRQ83EvpRSCqpOhbSF+Xvov4zaYXrFg6Zlc1791g/+CFZrVB&#13;&#10;0r2pGxYYWbv6D1O65g48yHDCQWcgZc1FigGjGQ7eRfO4YlakWDA53u7T5P+fWX63eXCkrkp6OqLE&#13;&#10;MI01ehJtIFfQEnzC/DTWFwh7tAgMLb5jnVOs3s6Bv3iEZEeYTsEjOuajlU7HP0ZKUBFLsN2nPdJw&#13;&#10;fByPh3k+QnqOsvF4MskTb3bQts6HbwI0iYeSOixr8oBt5j5EflbsIJHMg6qr21qpdHHLxbVyZMNi&#13;&#10;CwzOR1d5jApV3sCUIQ2yn44GybKBqN/hlIl2ROqmni/G24WYTmGrRMQo80NIzGaKNJHHPhZ7esa5&#13;&#10;MGHY8yd0REmk+ohijz949RHlLg7USMxgwl5Z1wZcV9m3blcvO5dlh+8r7ru4YwpCu2gxW/G4gGqL&#13;&#10;reKgGzZv+W2NZZszHx6Yw+nCJsCNEe7xIxVg1qE/UbIC9/tv7xGPTY9SShqc1pL6X2vmBCXqu8Fx&#13;&#10;mAzPzuJ4p8vZ6DzHizuWLI4lZq2vAbthiLvJ8nSM+KB2R+lAP+NimUVWFDHDkbukYXe8Dt0OwcXE&#13;&#10;xWyWQDjQloW5ebR8NyGxKZ/aZ+Zs37kBe/4OdnPNincN3GFjYQzM1gFknbr7kNU+8bgMUgf3iytu&#13;&#10;m+N7Qh3W6/QVAAD//wMAUEsDBBQABgAIAAAAIQB2+1cs5AAAABABAAAPAAAAZHJzL2Rvd25yZXYu&#13;&#10;eG1sTI9BT8MwDIXvSPyHyEjctmQMOtY1nRCFAxKaRJnE1W1CW61xqibbyr/HO8HFsuXn5/dl28n1&#13;&#10;4mTH0HnSsJgrEJZqbzpqNOw/X2ePIEJEMth7shp+bIBtfn2VYWr8mT7sqYyNYBMKKWpoYxxSKUPd&#13;&#10;Wodh7gdLvPv2o8PI49hIM+KZzV0v75RKpMOO+EOLg31ubX0oj07DblfI7mVfNFQevkz19oDJ+xq1&#13;&#10;vr2Zig2Xpw2IaKf4dwEXBs4POQer/JFMEL2G2UKtWaohWTHHRaCW6h5Exd1quQSZZ/I/SP4LAAD/&#13;&#10;/wMAUEsBAi0AFAAGAAgAAAAhALaDOJL+AAAA4QEAABMAAAAAAAAAAAAAAAAAAAAAAFtDb250ZW50&#13;&#10;X1R5cGVzXS54bWxQSwECLQAUAAYACAAAACEAOP0h/9YAAACUAQAACwAAAAAAAAAAAAAAAAAvAQAA&#13;&#10;X3JlbHMvLnJlbHNQSwECLQAUAAYACAAAACEAO6x/apsCAACmBQAADgAAAAAAAAAAAAAAAAAuAgAA&#13;&#10;ZHJzL2Uyb0RvYy54bWxQSwECLQAUAAYACAAAACEAdvtXLOQAAAAQAQAADwAAAAAAAAAAAAAAAAD1&#13;&#10;BAAAZHJzL2Rvd25yZXYueG1sUEsFBgAAAAAEAAQA8wAAAAYGAAAAAA==&#13;&#10;" fillcolor="#0075b2" stroked="f" strokeweight=".5pt">
+                    <v:shape id="Text Box 35" o:spid="_x0000_s1026" type="#_x0000_t202" style="position:absolute;left:0;text-align:left;margin-left:-5.45pt;margin-top:33.9pt;width:520.65pt;height:52.75pt;z-index:251661312;visibility:visible;mso-wrap-style:square;mso-width-percent:0;mso-height-percent:0;mso-wrap-distance-left:9pt;mso-wrap-distance-top:0;mso-wrap-distance-right:9pt;mso-wrap-distance-bottom:0;mso-position-horizontal:absolute;mso-position-horizontal-relative:text;mso-position-vertical:absolute;mso-position-vertical-relative:text;mso-width-percent:0;mso-height-percent:0;mso-width-relative:margin;mso-height-relative:margin;v-text-anchor:top" o:gfxdata="UEsDBBQABgAIAAAAIQC2gziS/gAAAOEBAAATAAAAW0NvbnRlbnRfVHlwZXNdLnhtbJSRQU7DMBBF&#10;90jcwfIWJU67QAgl6YK0S0CoHGBkTxKLZGx5TGhvj5O2G0SRWNoz/78nu9wcxkFMGNg6quQqL6RA&#10;0s5Y6ir5vt9lD1JwBDIwOMJKHpHlpr69KfdHjyxSmriSfYz+USnWPY7AufNIadK6MEJMx9ApD/oD&#10;OlTrorhX2lFEilmcO2RdNtjC5xDF9pCuTyYBB5bi6bQ4syoJ3g9WQ0ymaiLzg5KdCXlKLjvcW893&#10;SUOqXwnz5DrgnHtJTxOsQfEKIT7DmDSUCaxw7Rqn8787ZsmRM9e2VmPeBN4uqYvTtW7jvijg9N/y&#10;JsXecLq0q+WD6m8AAAD//wMAUEsDBBQABgAIAAAAIQA4/SH/1gAAAJQBAAALAAAAX3JlbHMvLnJl&#10;bHOkkMFqwzAMhu+DvYPRfXGawxijTi+j0GvpHsDYimMaW0Yy2fr2M4PBMnrbUb/Q94l/f/hMi1qR&#10;JVI2sOt6UJgd+ZiDgffL8ekFlFSbvV0oo4EbChzGx4f9GRdb25HMsYhqlCwG5lrLq9biZkxWOiqY&#10;22YiTra2kYMu1l1tQD30/bPm3wwYN0x18gb45AdQl1tp5j/sFB2T0FQ7R0nTNEV3j6o9feQzro1i&#10;OWA14Fm+Q8a1a8+Bvu/d/dMb2JY5uiPbhG/ktn4cqGU/er3pcvwCAAD//wMAUEsDBBQABgAIAAAA&#10;IQA7rH9qmwIAAKYFAAAOAAAAZHJzL2Uyb0RvYy54bWysVFtP2zAUfp+0/2D5faQNtKwRKSogpkkV&#10;oMHEs+vYbYTt49luk+7Xc+ykF9hemPaS2D7fOd+5X1y2WpGNcL4GU9LhyYASYThUtVmW9OfT7Zev&#10;lPjATMUUGFHSrfD0cvr500VjC5HDClQlHEEjxheNLekqBFtkmecroZk/ASsMCiU4zQJe3TKrHGvQ&#10;ulZZPhiMswZcZR1w4T2+3nRCOk32pRQ83EvpRSCqpOhbSF+Xvov4zaYXrFg6Zlc1791g/+CFZrVB&#10;0r2pGxYYWbv6D1O65g48yHDCQWcgZc1FigGjGQ7eRfO4YlakWDA53u7T5P+fWX63eXCkrkp6OqLE&#10;MI01ehJtIFfQEnzC/DTWFwh7tAgMLb5jnVOs3s6Bv3iEZEeYTsEjOuajlU7HP0ZKUBFLsN2nPdJw&#10;fByPh3k+QnqOsvF4MskTb3bQts6HbwI0iYeSOixr8oBt5j5EflbsIJHMg6qr21qpdHHLxbVyZMNi&#10;CwzOR1d5jApV3sCUIQ2yn44GybKBqN/hlIl2ROqmni/G24WYTmGrRMQo80NIzGaKNJHHPhZ7esa5&#10;MGHY8yd0REmk+ohijz949RHlLg7USMxgwl5Z1wZcV9m3blcvO5dlh+8r7ru4YwpCu2gxW/G4gGqL&#10;reKgGzZv+W2NZZszHx6Yw+nCJsCNEe7xIxVg1qE/UbIC9/tv7xGPTY9SShqc1pL6X2vmBCXqu8Fx&#10;mAzPzuJ4p8vZ6DzHizuWLI4lZq2vAbthiLvJ8nSM+KB2R+lAP+NimUVWFDHDkbukYXe8Dt0OwcXE&#10;xWyWQDjQloW5ebR8NyGxKZ/aZ+Zs37kBe/4OdnPNincN3GFjYQzM1gFknbr7kNU+8bgMUgf3iytu&#10;m+N7Qh3W6/QVAAD//wMAUEsDBBQABgAIAAAAIQAS771A4AAAAAsBAAAPAAAAZHJzL2Rvd25yZXYu&#10;eG1sTI/BTsMwDIbvSLxDZCRuWzIKHStNJ8TggDRNokzi6jahrdY4VZNt5e3xTnCz5U+/vz9fT64X&#10;JzuGzpOGxVyBsFR701GjYf/5NnsEESKSwd6T1fBjA6yL66scM+PP9GFPZWwEh1DIUEMb45BJGerW&#10;OgxzP1ji27cfHUZex0aaEc8c7np5p1QqHXbEH1oc7Etr60N5dBp2u43sXvebhsrDl6neHzDdrlDr&#10;25vp+QlEtFP8g+Giz+pQsFPlj2SC6DXMFmrFqIZ0yRUugErUPYiKp2WSgCxy+b9D8QsAAP//AwBQ&#10;SwECLQAUAAYACAAAACEAtoM4kv4AAADhAQAAEwAAAAAAAAAAAAAAAAAAAAAAW0NvbnRlbnRfVHlw&#10;ZXNdLnhtbFBLAQItABQABgAIAAAAIQA4/SH/1gAAAJQBAAALAAAAAAAAAAAAAAAAAC8BAABfcmVs&#10;cy8ucmVsc1BLAQItABQABgAIAAAAIQA7rH9qmwIAAKYFAAAOAAAAAAAAAAAAAAAAAC4CAABkcnMv&#10;ZTJvRG9jLnhtbFBLAQItABQABgAIAAAAIQAS771A4AAAAAsBAAAPAAAAAAAAAAAAAAAAAPUEAABk&#10;cnMvZG93bnJldi54bWxQSwUGAAAAAAQABADzAAAAAgYAAAAA&#10;" fillcolor="#0075b2" stroked="f" strokeweight=".5pt">
                       <v:textbox>
                         <w:txbxContent>
                           <w:p>
@@ -970,7 +932,7 @@
                                 <w:b/>
                                 <w:color w:val="FFFFFF" w:themeColor="background1"/>
                               </w:rPr>
-                              <w:t>Full stack</w:t>
+                              <w:t>Angular</w:t>
                             </w:r>
                             <w:r>
                               <w:rPr>
@@ -978,15 +940,7 @@
                                 <w:b/>
                                 <w:color w:val="FFFFFF" w:themeColor="background1"/>
                               </w:rPr>
-                              <w:t xml:space="preserve"> s</w:t>
-                            </w:r>
-                            <w:r>
-                              <w:rPr>
-                                <w:rFonts w:ascii="Calibri" w:hAnsi="Calibri" w:cs="Calibri"/>
-                                <w:b/>
-                                <w:color w:val="FFFFFF" w:themeColor="background1"/>
-                              </w:rPr>
-                              <w:t xml:space="preserve">oftware </w:t>
+                              <w:t xml:space="preserve"> </w:t>
                             </w:r>
                             <w:r>
                               <w:rPr>
@@ -1021,55 +975,7 @@
                                 <w:b/>
                                 <w:color w:val="FFFFFF" w:themeColor="background1"/>
                               </w:rPr>
-                              <w:t>(</w:t>
-                            </w:r>
-                            <w:r>
-                              <w:rPr>
-                                <w:rFonts w:ascii="Calibri" w:hAnsi="Calibri" w:cs="Calibri"/>
-                                <w:b/>
-                                <w:color w:val="FFFFFF" w:themeColor="background1"/>
-                              </w:rPr>
-                              <w:t>React</w:t>
-                            </w:r>
-                            <w:r>
-                              <w:rPr>
-                                <w:rFonts w:ascii="Calibri" w:hAnsi="Calibri" w:cs="Calibri"/>
-                                <w:b/>
-                                <w:color w:val="FFFFFF" w:themeColor="background1"/>
-                              </w:rPr>
-                              <w:t xml:space="preserve"> | </w:t>
-                            </w:r>
-                            <w:r>
-                              <w:rPr>
-                                <w:rFonts w:ascii="Calibri" w:hAnsi="Calibri" w:cs="Calibri"/>
-                                <w:b/>
-                                <w:color w:val="FFFFFF" w:themeColor="background1"/>
-                              </w:rPr>
-                              <w:t>Angular</w:t>
-                            </w:r>
-                            <w:r>
-                              <w:rPr>
-                                <w:rFonts w:ascii="Calibri" w:hAnsi="Calibri" w:cs="Calibri"/>
-                                <w:b/>
-                                <w:color w:val="FFFFFF" w:themeColor="background1"/>
-                              </w:rPr>
-                              <w:t xml:space="preserve"> | Java | </w:t>
-                            </w:r>
-                            <w:r>
-                              <w:rPr>
-                                <w:rFonts w:ascii="Calibri" w:hAnsi="Calibri" w:cs="Calibri"/>
-                                <w:b/>
-                                <w:color w:val="FFFFFF" w:themeColor="background1"/>
-                              </w:rPr>
-                              <w:t>AWS</w:t>
-                            </w:r>
-                            <w:r>
-                              <w:rPr>
-                                <w:rFonts w:ascii="Calibri" w:hAnsi="Calibri" w:cs="Calibri"/>
-                                <w:b/>
-                                <w:color w:val="FFFFFF" w:themeColor="background1"/>
-                              </w:rPr>
-                              <w:t>)</w:t>
+                              <w:t>(with DevOps, cloud exposure)</w:t>
                             </w:r>
                           </w:p>
                           <w:p>
@@ -1097,7 +1003,7 @@
                                 <w:b/>
                                 <w:color w:val="FFFFFF" w:themeColor="background1"/>
                               </w:rPr>
-                              <w:t>Amazon</w:t>
+                              <w:t>GE Healthcare</w:t>
                             </w:r>
                           </w:p>
                         </w:txbxContent>
@@ -1215,7 +1121,7 @@
                 </mc:Choice>
                 <mc:Fallback>
                   <w:pict>
-                    <v:rect w14:anchorId="6A1BB883" id="Rectangle 12" o:spid="_x0000_s1027" style="position:absolute;left:0;text-align:left;margin-left:-5.45pt;margin-top:-6.1pt;width:520.65pt;height:57.2pt;z-index:251657216;visibility:visible;mso-wrap-style:square;mso-width-percent:0;mso-height-percent:0;mso-wrap-distance-left:9pt;mso-wrap-distance-top:0;mso-wrap-distance-right:9pt;mso-wrap-distance-bottom:0;mso-position-horizontal:absolute;mso-position-horizontal-relative:text;mso-position-vertical:absolute;mso-position-vertical-relative:text;mso-width-percent:0;mso-height-percent:0;mso-width-relative:margin;mso-height-relative:margin;v-text-anchor:middle" o:gfxdata="UEsDBBQABgAIAAAAIQC2gziS/gAAAOEBAAATAAAAW0NvbnRlbnRfVHlwZXNdLnhtbJSRQU7DMBBF&#13;&#10;90jcwfIWJU67QAgl6YK0S0CoHGBkTxKLZGx5TGhvj5O2G0SRWNoz/78nu9wcxkFMGNg6quQqL6RA&#13;&#10;0s5Y6ir5vt9lD1JwBDIwOMJKHpHlpr69KfdHjyxSmriSfYz+USnWPY7AufNIadK6MEJMx9ApD/oD&#13;&#10;OlTrorhX2lFEilmcO2RdNtjC5xDF9pCuTyYBB5bi6bQ4syoJ3g9WQ0ymaiLzg5KdCXlKLjvcW893&#13;&#10;SUOqXwnz5DrgnHtJTxOsQfEKIT7DmDSUCaxw7Rqn8787ZsmRM9e2VmPeBN4uqYvTtW7jvijg9N/y&#13;&#10;JsXecLq0q+WD6m8AAAD//wMAUEsDBBQABgAIAAAAIQA4/SH/1gAAAJQBAAALAAAAX3JlbHMvLnJl&#13;&#10;bHOkkMFqwzAMhu+DvYPRfXGawxijTi+j0GvpHsDYimMaW0Yy2fr2M4PBMnrbUb/Q94l/f/hMi1qR&#13;&#10;JVI2sOt6UJgd+ZiDgffL8ekFlFSbvV0oo4EbChzGx4f9GRdb25HMsYhqlCwG5lrLq9biZkxWOiqY&#13;&#10;22YiTra2kYMu1l1tQD30/bPm3wwYN0x18gb45AdQl1tp5j/sFB2T0FQ7R0nTNEV3j6o9feQzro1i&#13;&#10;OWA14Fm+Q8a1a8+Bvu/d/dMb2JY5uiPbhG/ktn4cqGU/er3pcvwCAAD//wMAUEsDBBQABgAIAAAA&#13;&#10;IQC7vQ+VsgIAANUFAAAOAAAAZHJzL2Uyb0RvYy54bWysVN9P2zAQfp+0/8Hy+0galTIiUlSBmCZ1&#13;&#10;gICJZ9dxmmiOz7PdJt1fv7OdhMLQHqa9WPb9+O7u891dXPatJHthbAOqoLOTlBKhOJSN2hb0+9PN&#13;&#10;p8+UWMdUySQoUdCDsPRy+fHDRadzkUENshSGIIiyeacLWjun8ySxvBYtsyeghUJlBaZlDp9mm5SG&#13;&#10;dYjeyiRL00XSgSm1AS6sRel1VNJlwK8qwd1dVVnhiCwo5ubCacK58WeyvGD51jBdN3xIg/1DFi1r&#13;&#10;FAadoK6ZY2Rnmj+g2oYbsFC5Ew5tAlXVcBFqwGpm6ZtqHmumRagFybF6osn+P1h+u783pCnx7zJK&#13;&#10;FGvxjx6QNaa2UhCUIUGdtjnaPep740u0eg38h0VF8krjH3aw6SvTelsskPSB7cPEtugd4ShcLGbZ&#13;&#10;fHFGCUfdWbaYz8N3JCwfvbWx7ouAlvhLQQ3mFUhm+7V1Pj7LR5OQGMimvGmkDA/fQeJKGrJn+Peb&#13;&#10;7Sy4yl37DcooOz9N0zFkaDhvHlDtMZJUHk+BR45BvSTUHssNhbuDFN5OqgdRIaFYYBYiTsgxKONc&#13;&#10;KBeTsTUrRRT7VN7PJQB65ArjT9gDwOsiR+yY5WDvXUWYhMk5/Vti0XnyCJFBucm5bRSY9wAkVjVE&#13;&#10;jvYjSZEaz5LrN31strGvNlAesAENxMm0mt80+NlrZt09MziKOLS4XtwdHpWErqAw3Cipwfx6T+7t&#13;&#10;cUJQS0mHo11Q+3PHjKBEflU4O+cz32rEhcf89CzDhznWbI41atdeAXbQDBeZ5uHq7Z0cr5WB9hm3&#13;&#10;0MpHRRVTHGMXlDszPq5cXDm4x7hYrYIZzr9mbq0eNffgnmffzE/9MzN66HiHs3IL4xpg+ZvGj7be&#13;&#10;U8Fq56BqwlR4piOvww/g7ghtPew5v5yO38HqZRsvfwMAAP//AwBQSwMEFAAGAAgAAAAhAPceMTbi&#13;&#10;AAAAEQEAAA8AAABkcnMvZG93bnJldi54bWxMT01PwzAMvSPxHyIjcZm2ZGUg6JpOfGgXuMA2cc4a&#13;&#10;01Q0SUnStfDrcU9wsZ7t5+f3is1oW3bCEBvvJCwXAhi6yuvG1RIO++38FlhMymnVeocSvjHCpjw/&#13;&#10;K1Su/eDe8LRLNSMRF3MlwaTU5ZzHyqBVceE7dLT78MGqRG2ouQ5qIHHb8kyIG25V4+iDUR0+Gqw+&#13;&#10;d72VgEq/6n51/Tz7+dqGxryPL8PsQcrLi/FpTeV+DSzhmP4uYMpA/qEkY0ffOx1ZK2G+FHdEnUCW&#13;&#10;AZsY4kqsgB0nRCNeFvx/kvIXAAD//wMAUEsBAi0AFAAGAAgAAAAhALaDOJL+AAAA4QEAABMAAAAA&#13;&#10;AAAAAAAAAAAAAAAAAFtDb250ZW50X1R5cGVzXS54bWxQSwECLQAUAAYACAAAACEAOP0h/9YAAACU&#13;&#10;AQAACwAAAAAAAAAAAAAAAAAvAQAAX3JlbHMvLnJlbHNQSwECLQAUAAYACAAAACEAu70PlbICAADV&#13;&#10;BQAADgAAAAAAAAAAAAAAAAAuAgAAZHJzL2Uyb0RvYy54bWxQSwECLQAUAAYACAAAACEA9x4xNuIA&#13;&#10;AAARAQAADwAAAAAAAAAAAAAAAAAMBQAAZHJzL2Rvd25yZXYueG1sUEsFBgAAAAAEAAQA8wAAABsG&#13;&#10;AAAAAA==&#13;&#10;" fillcolor="#f2f2f2 [3052]" stroked="f" strokeweight="2pt">
+                    <v:rect w14:anchorId="6A1BB883" id="Rectangle 12" o:spid="_x0000_s1027" style="position:absolute;left:0;text-align:left;margin-left:-5.45pt;margin-top:-6.1pt;width:520.65pt;height:57.2pt;z-index:251657216;visibility:visible;mso-wrap-style:square;mso-width-percent:0;mso-height-percent:0;mso-wrap-distance-left:9pt;mso-wrap-distance-top:0;mso-wrap-distance-right:9pt;mso-wrap-distance-bottom:0;mso-position-horizontal:absolute;mso-position-horizontal-relative:text;mso-position-vertical:absolute;mso-position-vertical-relative:text;mso-width-percent:0;mso-height-percent:0;mso-width-relative:margin;mso-height-relative:margin;v-text-anchor:middle" o:gfxdata="UEsDBBQABgAIAAAAIQC2gziS/gAAAOEBAAATAAAAW0NvbnRlbnRfVHlwZXNdLnhtbJSRQU7DMBBF&#10;90jcwfIWJU67QAgl6YK0S0CoHGBkTxKLZGx5TGhvj5O2G0SRWNoz/78nu9wcxkFMGNg6quQqL6RA&#10;0s5Y6ir5vt9lD1JwBDIwOMJKHpHlpr69KfdHjyxSmriSfYz+USnWPY7AufNIadK6MEJMx9ApD/oD&#10;OlTrorhX2lFEilmcO2RdNtjC5xDF9pCuTyYBB5bi6bQ4syoJ3g9WQ0ymaiLzg5KdCXlKLjvcW893&#10;SUOqXwnz5DrgnHtJTxOsQfEKIT7DmDSUCaxw7Rqn8787ZsmRM9e2VmPeBN4uqYvTtW7jvijg9N/y&#10;JsXecLq0q+WD6m8AAAD//wMAUEsDBBQABgAIAAAAIQA4/SH/1gAAAJQBAAALAAAAX3JlbHMvLnJl&#10;bHOkkMFqwzAMhu+DvYPRfXGawxijTi+j0GvpHsDYimMaW0Yy2fr2M4PBMnrbUb/Q94l/f/hMi1qR&#10;JVI2sOt6UJgd+ZiDgffL8ekFlFSbvV0oo4EbChzGx4f9GRdb25HMsYhqlCwG5lrLq9biZkxWOiqY&#10;22YiTra2kYMu1l1tQD30/bPm3wwYN0x18gb45AdQl1tp5j/sFB2T0FQ7R0nTNEV3j6o9feQzro1i&#10;OWA14Fm+Q8a1a8+Bvu/d/dMb2JY5uiPbhG/ktn4cqGU/er3pcvwCAAD//wMAUEsDBBQABgAIAAAA&#10;IQC7vQ+VsgIAANUFAAAOAAAAZHJzL2Uyb0RvYy54bWysVN9P2zAQfp+0/8Hy+0galTIiUlSBmCZ1&#10;gICJZ9dxmmiOz7PdJt1fv7OdhMLQHqa9WPb9+O7u891dXPatJHthbAOqoLOTlBKhOJSN2hb0+9PN&#10;p8+UWMdUySQoUdCDsPRy+fHDRadzkUENshSGIIiyeacLWjun8ySxvBYtsyeghUJlBaZlDp9mm5SG&#10;dYjeyiRL00XSgSm1AS6sRel1VNJlwK8qwd1dVVnhiCwo5ubCacK58WeyvGD51jBdN3xIg/1DFi1r&#10;FAadoK6ZY2Rnmj+g2oYbsFC5Ew5tAlXVcBFqwGpm6ZtqHmumRagFybF6osn+P1h+u783pCnx7zJK&#10;FGvxjx6QNaa2UhCUIUGdtjnaPep740u0eg38h0VF8krjH3aw6SvTelsskPSB7cPEtugd4ShcLGbZ&#10;fHFGCUfdWbaYz8N3JCwfvbWx7ouAlvhLQQ3mFUhm+7V1Pj7LR5OQGMimvGmkDA/fQeJKGrJn+Peb&#10;7Sy4yl37DcooOz9N0zFkaDhvHlDtMZJUHk+BR45BvSTUHssNhbuDFN5OqgdRIaFYYBYiTsgxKONc&#10;KBeTsTUrRRT7VN7PJQB65ArjT9gDwOsiR+yY5WDvXUWYhMk5/Vti0XnyCJFBucm5bRSY9wAkVjVE&#10;jvYjSZEaz5LrN31strGvNlAesAENxMm0mt80+NlrZt09MziKOLS4XtwdHpWErqAw3Cipwfx6T+7t&#10;cUJQS0mHo11Q+3PHjKBEflU4O+cz32rEhcf89CzDhznWbI41atdeAXbQDBeZ5uHq7Z0cr5WB9hm3&#10;0MpHRRVTHGMXlDszPq5cXDm4x7hYrYIZzr9mbq0eNffgnmffzE/9MzN66HiHs3IL4xpg+ZvGj7be&#10;U8Fq56BqwlR4piOvww/g7ghtPew5v5yO38HqZRsvfwMAAP//AwBQSwMEFAAGAAgAAAAhAAHFqwbe&#10;AAAADAEAAA8AAABkcnMvZG93bnJldi54bWxMj0FPwzAMhe9I/IfISFymLVkZCErTCZB2gQsMxNlr&#10;TFPROKVJ18KvJz3B7dnv6flzsZ1cK47Uh8azhvVKgSCuvGm41vD2ultegwgR2WDrmTR8U4BteXpS&#10;YG78yC903MdapBIOOWqwMXa5lKGy5DCsfEecvA/fO4xp7GtpehxTuWtlptSVdNhwumCxowdL1ed+&#10;cBoIzbMZNpePi5+vXd/Y9+lpXNxrfX423d2CiDTFvzDM+AkdysR08AObIFoNy7W6SdFZZBmIOaEu&#10;1AbEYVZpJctC/n+i/AUAAP//AwBQSwECLQAUAAYACAAAACEAtoM4kv4AAADhAQAAEwAAAAAAAAAA&#10;AAAAAAAAAAAAW0NvbnRlbnRfVHlwZXNdLnhtbFBLAQItABQABgAIAAAAIQA4/SH/1gAAAJQBAAAL&#10;AAAAAAAAAAAAAAAAAC8BAABfcmVscy8ucmVsc1BLAQItABQABgAIAAAAIQC7vQ+VsgIAANUFAAAO&#10;AAAAAAAAAAAAAAAAAC4CAABkcnMvZTJvRG9jLnhtbFBLAQItABQABgAIAAAAIQABxasG3gAAAAwB&#10;AAAPAAAAAAAAAAAAAAAAAAwFAABkcnMvZG93bnJldi54bWxQSwUGAAAAAAQABADzAAAAFwYAAAAA&#10;" fillcolor="#f2f2f2 [3052]" stroked="f" strokeweight="2pt">
                       <v:textbox>
                         <w:txbxContent>
                           <w:p>
@@ -1448,7 +1354,7 @@
                 <w:noProof/>
               </w:rPr>
               <w:pict w14:anchorId="7CBC649E">
-                <v:shape id="_x0000_i1026" type="#_x0000_t75" alt="" style="width:12pt;height:12pt;visibility:visible;mso-wrap-style:square;mso-width-percent:0;mso-height-percent:0;mso-width-percent:0;mso-height-percent:0">
+                <v:shape id="_x0000_i1028" type="#_x0000_t75" alt="" style="width:11.9pt;height:11.9pt;visibility:visible;mso-wrap-style:square;mso-width-percent:0;mso-height-percent:0;mso-width-percent:0;mso-height-percent:0">
                   <v:imagedata r:id="rId12" o:title=""/>
                   <o:lock v:ext="edit" aspectratio="f"/>
                 </v:shape>
@@ -1567,17 +1473,6 @@
             <w:r>
               <w:rPr>
                 <w:rFonts w:ascii="Calibri" w:eastAsia="Times New Roman" w:hAnsi="Calibri" w:cs="Times New Roman"/>
-                <w:noProof/>
-                <w:color w:val="000000"/>
-                <w:sz w:val="20"/>
-                <w:szCs w:val="20"/>
-                <w:lang w:eastAsia="ja-JP"/>
-              </w:rPr>
-              <w:t>close to</w:t>
-            </w:r>
-            <w:r>
-              <w:rPr>
-                <w:rFonts w:ascii="Calibri" w:eastAsia="Times New Roman" w:hAnsi="Calibri" w:cs="Times New Roman"/>
                 <w:b/>
                 <w:bCs/>
                 <w:noProof/>
@@ -1586,7 +1481,7 @@
                 <w:szCs w:val="20"/>
                 <w:lang w:eastAsia="ja-JP"/>
               </w:rPr>
-              <w:t xml:space="preserve"> 6</w:t>
+              <w:t>7</w:t>
             </w:r>
             <w:r>
               <w:rPr>
@@ -1732,7 +1627,7 @@
                 <w:szCs w:val="20"/>
                 <w:lang w:eastAsia="ja-JP"/>
               </w:rPr>
-              <w:t>f</w:t>
+              <w:t xml:space="preserve">healthcare, </w:t>
             </w:r>
             <w:r>
               <w:rPr>
@@ -1744,7 +1639,7 @@
                 <w:szCs w:val="20"/>
                 <w:lang w:eastAsia="ja-JP"/>
               </w:rPr>
-              <w:t>inanc</w:t>
+              <w:t>f</w:t>
             </w:r>
             <w:r>
               <w:rPr>
@@ -1756,7 +1651,7 @@
                 <w:szCs w:val="20"/>
                 <w:lang w:eastAsia="ja-JP"/>
               </w:rPr>
-              <w:t>e</w:t>
+              <w:t>inanc</w:t>
             </w:r>
             <w:r>
               <w:rPr>
@@ -1768,7 +1663,7 @@
                 <w:szCs w:val="20"/>
                 <w:lang w:eastAsia="ja-JP"/>
               </w:rPr>
-              <w:t xml:space="preserve"> and </w:t>
+              <w:t>e</w:t>
             </w:r>
             <w:r>
               <w:rPr>
@@ -1780,7 +1675,7 @@
                 <w:szCs w:val="20"/>
                 <w:lang w:eastAsia="ja-JP"/>
               </w:rPr>
-              <w:t>a</w:t>
+              <w:t xml:space="preserve"> and </w:t>
             </w:r>
             <w:r>
               <w:rPr>
@@ -1792,7 +1687,7 @@
                 <w:szCs w:val="20"/>
                 <w:lang w:eastAsia="ja-JP"/>
               </w:rPr>
-              <w:t>dverti</w:t>
+              <w:t>a</w:t>
             </w:r>
             <w:r>
               <w:rPr>
@@ -1804,7 +1699,7 @@
                 <w:szCs w:val="20"/>
                 <w:lang w:eastAsia="ja-JP"/>
               </w:rPr>
-              <w:t>s</w:t>
+              <w:t>dverti</w:t>
             </w:r>
             <w:r>
               <w:rPr>
@@ -1816,7 +1711,7 @@
                 <w:szCs w:val="20"/>
                 <w:lang w:eastAsia="ja-JP"/>
               </w:rPr>
-              <w:t>ing</w:t>
+              <w:t>s</w:t>
             </w:r>
             <w:r>
               <w:rPr>
@@ -1828,7 +1723,7 @@
                 <w:szCs w:val="20"/>
                 <w:lang w:eastAsia="ja-JP"/>
               </w:rPr>
-              <w:t xml:space="preserve"> domains</w:t>
+              <w:t>ing</w:t>
             </w:r>
             <w:r>
               <w:rPr>
@@ -1840,12 +1735,11 @@
                 <w:szCs w:val="20"/>
                 <w:lang w:eastAsia="ja-JP"/>
               </w:rPr>
-              <w:t xml:space="preserve"> at </w:t>
+              <w:t xml:space="preserve"> domains</w:t>
             </w:r>
             <w:r>
               <w:rPr>
                 <w:rFonts w:ascii="Calibri" w:eastAsia="Times New Roman" w:hAnsi="Calibri" w:cs="Times New Roman"/>
-                <w:b/>
                 <w:bCs/>
                 <w:noProof/>
                 <w:color w:val="000000"/>
@@ -1853,7 +1747,46 @@
                 <w:szCs w:val="20"/>
                 <w:lang w:eastAsia="ja-JP"/>
               </w:rPr>
-              <w:t xml:space="preserve">Amazon, Morgan </w:t>
+              <w:t xml:space="preserve"> at </w:t>
+            </w:r>
+            <w:r>
+              <w:rPr>
+                <w:rFonts w:ascii="Calibri" w:eastAsia="Times New Roman" w:hAnsi="Calibri" w:cs="Times New Roman"/>
+                <w:b/>
+                <w:bCs/>
+                <w:noProof/>
+                <w:color w:val="000000"/>
+                <w:sz w:val="20"/>
+                <w:szCs w:val="20"/>
+                <w:lang w:eastAsia="ja-JP"/>
+              </w:rPr>
+              <w:t>Amazon,</w:t>
+            </w:r>
+            <w:r>
+              <w:rPr>
+                <w:rFonts w:ascii="Calibri" w:eastAsia="Times New Roman" w:hAnsi="Calibri" w:cs="Times New Roman"/>
+                <w:b/>
+                <w:bCs/>
+                <w:noProof/>
+                <w:color w:val="000000"/>
+                <w:sz w:val="20"/>
+                <w:szCs w:val="20"/>
+                <w:lang w:eastAsia="ja-JP"/>
+              </w:rPr>
+              <w:t xml:space="preserve"> GE Healthcare,</w:t>
+            </w:r>
+            <w:r>
+              <w:rPr>
+                <w:rFonts w:ascii="Calibri" w:eastAsia="Times New Roman" w:hAnsi="Calibri" w:cs="Times New Roman"/>
+                <w:b/>
+                <w:bCs/>
+                <w:noProof/>
+                <w:color w:val="000000"/>
+                <w:sz w:val="20"/>
+                <w:szCs w:val="20"/>
+                <w:lang w:eastAsia="ja-JP"/>
+              </w:rPr>
+              <w:t xml:space="preserve"> Morgan </w:t>
             </w:r>
             <w:r>
               <w:rPr>
@@ -1949,7 +1882,7 @@
                 <w:szCs w:val="20"/>
                 <w:lang w:eastAsia="ja-JP"/>
               </w:rPr>
-              <w:t>React/Angular</w:t>
+              <w:t>Angular</w:t>
             </w:r>
             <w:r>
               <w:rPr>
@@ -1962,11 +1895,12 @@
                 <w:szCs w:val="20"/>
                 <w:lang w:eastAsia="ja-JP"/>
               </w:rPr>
-              <w:t xml:space="preserve"> web development ecosystem</w:t>
+              <w:t xml:space="preserve"> web development</w:t>
             </w:r>
             <w:r>
               <w:rPr>
                 <w:rFonts w:ascii="Calibri" w:eastAsia="Times New Roman" w:hAnsi="Calibri" w:cs="Times New Roman"/>
+                <w:b/>
                 <w:bCs/>
                 <w:noProof/>
                 <w:color w:val="000000"/>
@@ -1974,7 +1908,7 @@
                 <w:szCs w:val="20"/>
                 <w:lang w:eastAsia="ja-JP"/>
               </w:rPr>
-              <w:t xml:space="preserve"> </w:t>
+              <w:t>.</w:t>
             </w:r>
           </w:p>
           <w:p>
@@ -2007,7 +1941,33 @@
                 <w:szCs w:val="20"/>
                 <w:lang w:eastAsia="ja-JP"/>
               </w:rPr>
-              <w:t xml:space="preserve">Skilled </w:t>
+              <w:t xml:space="preserve">Hands-on experience in </w:t>
+            </w:r>
+            <w:r>
+              <w:rPr>
+                <w:rFonts w:ascii="Calibri" w:eastAsia="Times New Roman" w:hAnsi="Calibri" w:cs="Times New Roman"/>
+                <w:b/>
+                <w:bCs/>
+                <w:noProof/>
+                <w:color w:val="000000"/>
+                <w:sz w:val="20"/>
+                <w:szCs w:val="20"/>
+                <w:lang w:eastAsia="ja-JP"/>
+              </w:rPr>
+              <w:t>A</w:t>
+            </w:r>
+            <w:r>
+              <w:rPr>
+                <w:rFonts w:ascii="Calibri" w:eastAsia="Times New Roman" w:hAnsi="Calibri" w:cs="Times New Roman"/>
+                <w:b/>
+                <w:bCs/>
+                <w:noProof/>
+                <w:color w:val="000000"/>
+                <w:sz w:val="20"/>
+                <w:szCs w:val="20"/>
+                <w:lang w:eastAsia="ja-JP"/>
+              </w:rPr>
+              <w:t>mazon web services</w:t>
             </w:r>
             <w:r>
               <w:rPr>
@@ -2019,7 +1979,7 @@
                 <w:szCs w:val="20"/>
                 <w:lang w:eastAsia="ja-JP"/>
               </w:rPr>
-              <w:t xml:space="preserve">in </w:t>
+              <w:t xml:space="preserve">, </w:t>
             </w:r>
             <w:r>
               <w:rPr>
@@ -2032,11 +1992,12 @@
                 <w:szCs w:val="20"/>
                 <w:lang w:eastAsia="ja-JP"/>
               </w:rPr>
-              <w:t>server side technologies</w:t>
+              <w:t>DevOps</w:t>
             </w:r>
             <w:r>
               <w:rPr>
                 <w:rFonts w:ascii="Calibri" w:eastAsia="Times New Roman" w:hAnsi="Calibri" w:cs="Times New Roman"/>
+                <w:b/>
                 <w:bCs/>
                 <w:noProof/>
                 <w:color w:val="000000"/>
@@ -2044,11 +2005,12 @@
                 <w:szCs w:val="20"/>
                 <w:lang w:eastAsia="ja-JP"/>
               </w:rPr>
-              <w:t xml:space="preserve"> like </w:t>
+              <w:t>,</w:t>
             </w:r>
             <w:r>
               <w:rPr>
                 <w:rFonts w:ascii="Calibri" w:eastAsia="Times New Roman" w:hAnsi="Calibri" w:cs="Times New Roman"/>
+                <w:b/>
                 <w:bCs/>
                 <w:noProof/>
                 <w:color w:val="000000"/>
@@ -2056,34 +2018,7 @@
                 <w:szCs w:val="20"/>
                 <w:lang w:eastAsia="ja-JP"/>
               </w:rPr>
-              <w:t>Java, Spring</w:t>
-            </w:r>
-            <w:r>
-              <w:rPr>
-                <w:rFonts w:ascii="Calibri" w:eastAsia="Times New Roman" w:hAnsi="Calibri" w:cs="Times New Roman"/>
-                <w:bCs/>
-                <w:noProof/>
-                <w:color w:val="000000"/>
-                <w:sz w:val="20"/>
-                <w:szCs w:val="20"/>
-                <w:lang w:eastAsia="ja-JP"/>
-              </w:rPr>
-              <w:t>, Spring boot</w:t>
-            </w:r>
-            <w:r>
-              <w:t xml:space="preserve">, </w:t>
-            </w:r>
-            <w:r>
-              <w:rPr>
-                <w:rFonts w:ascii="Calibri" w:eastAsia="Times New Roman" w:hAnsi="Calibri" w:cs="Times New Roman"/>
-                <w:bCs/>
-                <w:noProof/>
-                <w:color w:val="000000"/>
-                <w:sz w:val="20"/>
-                <w:szCs w:val="20"/>
-                <w:lang w:eastAsia="ja-JP"/>
-              </w:rPr>
-              <w:t>Object Oriented Design</w:t>
+              <w:t xml:space="preserve"> NoSQL Databases</w:t>
             </w:r>
           </w:p>
           <w:p>
@@ -2116,33 +2051,7 @@
                 <w:szCs w:val="20"/>
                 <w:lang w:eastAsia="ja-JP"/>
               </w:rPr>
-              <w:t xml:space="preserve">Hands-on experience in </w:t>
-            </w:r>
-            <w:r>
-              <w:rPr>
-                <w:rFonts w:ascii="Calibri" w:eastAsia="Times New Roman" w:hAnsi="Calibri" w:cs="Times New Roman"/>
-                <w:b/>
-                <w:bCs/>
-                <w:noProof/>
-                <w:color w:val="000000"/>
-                <w:sz w:val="20"/>
-                <w:szCs w:val="20"/>
-                <w:lang w:eastAsia="ja-JP"/>
-              </w:rPr>
-              <w:t>A</w:t>
-            </w:r>
-            <w:r>
-              <w:rPr>
-                <w:rFonts w:ascii="Calibri" w:eastAsia="Times New Roman" w:hAnsi="Calibri" w:cs="Times New Roman"/>
-                <w:b/>
-                <w:bCs/>
-                <w:noProof/>
-                <w:color w:val="000000"/>
-                <w:sz w:val="20"/>
-                <w:szCs w:val="20"/>
-                <w:lang w:eastAsia="ja-JP"/>
-              </w:rPr>
-              <w:t>mazon web services</w:t>
+              <w:t>Expert</w:t>
             </w:r>
             <w:r>
               <w:rPr>
@@ -2154,7 +2063,7 @@
                 <w:szCs w:val="20"/>
                 <w:lang w:eastAsia="ja-JP"/>
               </w:rPr>
-              <w:t xml:space="preserve">, </w:t>
+              <w:t xml:space="preserve"> in </w:t>
             </w:r>
             <w:r>
               <w:rPr>
@@ -2167,21 +2076,12 @@
                 <w:szCs w:val="20"/>
                 <w:lang w:eastAsia="ja-JP"/>
               </w:rPr>
-              <w:t>Relational and NoSQL Databases</w:t>
-            </w:r>
-          </w:p>
-          <w:p>
-            <w:pPr>
-              <w:pStyle w:val="ListParagraph"/>
-              <w:numPr>
-                <w:ilvl w:val="0"/>
-                <w:numId w:val="16"/>
-              </w:numPr>
-              <w:spacing w:line="276" w:lineRule="auto"/>
-              <w:ind w:left="473" w:right="510"/>
-              <w:jc w:val="both"/>
+              <w:t xml:space="preserve">Data structures, </w:t>
+            </w:r>
+            <w:r>
               <w:rPr>
                 <w:rFonts w:ascii="Calibri" w:eastAsia="Times New Roman" w:hAnsi="Calibri" w:cs="Times New Roman"/>
+                <w:b/>
                 <w:bCs/>
                 <w:noProof/>
                 <w:color w:val="000000"/>
@@ -2189,10 +2089,12 @@
                 <w:szCs w:val="20"/>
                 <w:lang w:eastAsia="ja-JP"/>
               </w:rPr>
-            </w:pPr>
+              <w:t xml:space="preserve">Performance optimized </w:t>
+            </w:r>
             <w:r>
               <w:rPr>
                 <w:rFonts w:ascii="Calibri" w:eastAsia="Times New Roman" w:hAnsi="Calibri" w:cs="Times New Roman"/>
+                <w:b/>
                 <w:bCs/>
                 <w:noProof/>
                 <w:color w:val="000000"/>
@@ -2200,11 +2102,12 @@
                 <w:szCs w:val="20"/>
                 <w:lang w:eastAsia="ja-JP"/>
               </w:rPr>
-              <w:t>Proficient</w:t>
+              <w:t>Algorith</w:t>
             </w:r>
             <w:r>
               <w:rPr>
                 <w:rFonts w:ascii="Calibri" w:eastAsia="Times New Roman" w:hAnsi="Calibri" w:cs="Times New Roman"/>
+                <w:b/>
                 <w:bCs/>
                 <w:noProof/>
                 <w:color w:val="000000"/>
@@ -2212,20 +2115,7 @@
                 <w:szCs w:val="20"/>
                 <w:lang w:eastAsia="ja-JP"/>
               </w:rPr>
-              <w:t xml:space="preserve"> in </w:t>
-            </w:r>
-            <w:r>
-              <w:rPr>
-                <w:rFonts w:ascii="Calibri" w:eastAsia="Times New Roman" w:hAnsi="Calibri" w:cs="Times New Roman"/>
-                <w:b/>
-                <w:bCs/>
-                <w:noProof/>
-                <w:color w:val="000000"/>
-                <w:sz w:val="20"/>
-                <w:szCs w:val="20"/>
-                <w:lang w:eastAsia="ja-JP"/>
-              </w:rPr>
-              <w:t>Data structures, Algorithms and system design</w:t>
+              <w:t>ms</w:t>
             </w:r>
           </w:p>
           <w:p>
@@ -2261,7 +2151,7 @@
                 <w:noProof/>
               </w:rPr>
               <w:pict w14:anchorId="28D82839">
-                <v:shape id="Picture 7" o:spid="_x0000_i1025" type="#_x0000_t75" alt="" style="width:12pt;height:12pt;visibility:visible;mso-wrap-style:square;mso-width-percent:0;mso-height-percent:0;mso-width-percent:0;mso-height-percent:0">
+                <v:shape id="Picture 7" o:spid="_x0000_i1029" type="#_x0000_t75" alt="" style="width:11.9pt;height:11.9pt;visibility:visible;mso-wrap-style:square;mso-width-percent:0;mso-height-percent:0;mso-width-percent:0;mso-height-percent:0">
                   <v:imagedata r:id="rId12" o:title=""/>
                   <o:lock v:ext="edit" aspectratio="f"/>
                 </v:shape>
@@ -3405,42 +3295,7 @@
                 <w:sz w:val="20"/>
                 <w:szCs w:val="20"/>
               </w:rPr>
-              <w:t>, CSS3, Sass,</w:t>
-            </w:r>
-            <w:r>
-              <w:rPr>
-                <w:rFonts w:ascii="Calibri" w:hAnsi="Calibri" w:cs="Tahoma"/>
-                <w:b/>
-                <w:sz w:val="20"/>
-                <w:szCs w:val="20"/>
-              </w:rPr>
-              <w:t xml:space="preserve"> </w:t>
-            </w:r>
-            <w:r>
-              <w:rPr>
-                <w:rFonts w:ascii="Calibri" w:hAnsi="Calibri" w:cs="Tahoma"/>
-                <w:bCs/>
-                <w:sz w:val="20"/>
-                <w:szCs w:val="20"/>
-              </w:rPr>
-              <w:t xml:space="preserve">Twitter Bootstrap, </w:t>
-            </w:r>
-            <w:r>
-              <w:rPr>
-                <w:rFonts w:ascii="Calibri" w:hAnsi="Calibri" w:cs="Tahoma"/>
-                <w:bCs/>
-                <w:sz w:val="20"/>
-                <w:szCs w:val="20"/>
-              </w:rPr>
-              <w:t xml:space="preserve">Responsive web design, </w:t>
-            </w:r>
-            <w:r>
-              <w:rPr>
-                <w:rFonts w:ascii="Calibri" w:hAnsi="Calibri" w:cs="Tahoma"/>
-                <w:sz w:val="20"/>
-                <w:szCs w:val="20"/>
-              </w:rPr>
-              <w:t>Material design principles</w:t>
+              <w:t>, CSS3, Sass</w:t>
             </w:r>
           </w:p>
           <w:p>
@@ -3462,41 +3317,6 @@
             <w:r>
               <w:rPr>
                 <w:rFonts w:ascii="Calibri" w:hAnsi="Calibri" w:cs="Tahoma"/>
-                <w:b/>
-                <w:sz w:val="20"/>
-                <w:szCs w:val="20"/>
-              </w:rPr>
-              <w:t xml:space="preserve">React, </w:t>
-            </w:r>
-            <w:r>
-              <w:rPr>
-                <w:rFonts w:ascii="Calibri" w:hAnsi="Calibri" w:cs="Tahoma"/>
-                <w:b/>
-                <w:sz w:val="20"/>
-                <w:szCs w:val="20"/>
-              </w:rPr>
-              <w:t>Angula</w:t>
-            </w:r>
-            <w:r>
-              <w:rPr>
-                <w:rFonts w:ascii="Calibri" w:hAnsi="Calibri" w:cs="Tahoma"/>
-                <w:b/>
-                <w:sz w:val="20"/>
-                <w:szCs w:val="20"/>
-              </w:rPr>
-              <w:t>r</w:t>
-            </w:r>
-            <w:r>
-              <w:rPr>
-                <w:rFonts w:ascii="Calibri" w:hAnsi="Calibri" w:cs="Tahoma"/>
-                <w:sz w:val="20"/>
-                <w:szCs w:val="20"/>
-              </w:rPr>
-              <w:t xml:space="preserve">, </w:t>
-            </w:r>
-            <w:r>
-              <w:rPr>
-                <w:rFonts w:ascii="Calibri" w:hAnsi="Calibri" w:cs="Tahoma"/>
                 <w:sz w:val="20"/>
                 <w:szCs w:val="20"/>
               </w:rPr>
@@ -3508,6 +3328,30 @@
                 <w:sz w:val="20"/>
                 <w:szCs w:val="20"/>
               </w:rPr>
+              <w:t xml:space="preserve"> (ES5, </w:t>
+            </w:r>
+            <w:r>
+              <w:rPr>
+                <w:rFonts w:ascii="Calibri" w:hAnsi="Calibri" w:cs="Tahoma"/>
+                <w:sz w:val="20"/>
+                <w:szCs w:val="20"/>
+              </w:rPr>
+              <w:t>ES6</w:t>
+            </w:r>
+            <w:r>
+              <w:rPr>
+                <w:rFonts w:ascii="Calibri" w:hAnsi="Calibri" w:cs="Tahoma"/>
+                <w:sz w:val="20"/>
+                <w:szCs w:val="20"/>
+              </w:rPr>
+              <w:t>)</w:t>
+            </w:r>
+            <w:r>
+              <w:rPr>
+                <w:rFonts w:ascii="Calibri" w:hAnsi="Calibri" w:cs="Tahoma"/>
+                <w:sz w:val="20"/>
+                <w:szCs w:val="20"/>
+              </w:rPr>
               <w:t xml:space="preserve"> </w:t>
             </w:r>
             <w:r>
@@ -3516,71 +3360,7 @@
                 <w:sz w:val="20"/>
                 <w:szCs w:val="20"/>
               </w:rPr>
-              <w:t>(ES5,</w:t>
-            </w:r>
-            <w:r>
-              <w:rPr>
-                <w:rFonts w:ascii="Calibri" w:hAnsi="Calibri" w:cs="Tahoma"/>
-                <w:sz w:val="20"/>
-                <w:szCs w:val="20"/>
-              </w:rPr>
-              <w:t xml:space="preserve"> </w:t>
-            </w:r>
-            <w:r>
-              <w:rPr>
-                <w:rFonts w:ascii="Calibri" w:hAnsi="Calibri" w:cs="Tahoma"/>
-                <w:sz w:val="20"/>
-                <w:szCs w:val="20"/>
-              </w:rPr>
-              <w:t>ES6</w:t>
-            </w:r>
-            <w:r>
-              <w:rPr>
-                <w:rFonts w:ascii="Calibri" w:hAnsi="Calibri" w:cs="Tahoma"/>
-                <w:sz w:val="20"/>
-                <w:szCs w:val="20"/>
-              </w:rPr>
-              <w:t xml:space="preserve">, </w:t>
-            </w:r>
-            <w:r>
-              <w:rPr>
-                <w:rFonts w:ascii="Calibri" w:hAnsi="Calibri" w:cs="Tahoma"/>
-                <w:sz w:val="20"/>
-                <w:szCs w:val="20"/>
-              </w:rPr>
               <w:t>Typescript</w:t>
-            </w:r>
-            <w:r>
-              <w:rPr>
-                <w:rFonts w:ascii="Calibri" w:hAnsi="Calibri" w:cs="Tahoma"/>
-                <w:sz w:val="20"/>
-                <w:szCs w:val="20"/>
-              </w:rPr>
-              <w:t>)</w:t>
-            </w:r>
-            <w:r>
-              <w:rPr>
-                <w:rFonts w:ascii="Calibri" w:hAnsi="Calibri" w:cs="Tahoma"/>
-                <w:sz w:val="20"/>
-                <w:szCs w:val="20"/>
-              </w:rPr>
-              <w:t>,</w:t>
-            </w:r>
-            <w:r>
-              <w:rPr>
-                <w:rFonts w:ascii="Calibri" w:hAnsi="Calibri" w:cs="Tahoma"/>
-                <w:sz w:val="20"/>
-                <w:szCs w:val="20"/>
-              </w:rPr>
-              <w:t xml:space="preserve"> </w:t>
-            </w:r>
-            <w:r>
-              <w:rPr>
-                <w:rFonts w:ascii="Calibri" w:hAnsi="Calibri" w:cs="Tahoma"/>
-                <w:sz w:val="20"/>
-                <w:szCs w:val="20"/>
-              </w:rPr>
-              <w:t>jQuery</w:t>
             </w:r>
           </w:p>
           <w:p>
@@ -3595,6 +3375,7 @@
               <w:jc w:val="both"/>
               <w:rPr>
                 <w:rFonts w:ascii="Calibri" w:hAnsi="Calibri" w:cs="Tahoma"/>
+                <w:bCs/>
                 <w:sz w:val="20"/>
                 <w:szCs w:val="20"/>
               </w:rPr>
@@ -3602,18 +3383,38 @@
             <w:r>
               <w:rPr>
                 <w:rFonts w:ascii="Calibri" w:hAnsi="Calibri" w:cs="Tahoma"/>
-                <w:sz w:val="20"/>
-                <w:szCs w:val="20"/>
-              </w:rPr>
-              <w:t xml:space="preserve">Redux, </w:t>
-            </w:r>
-            <w:r>
-              <w:rPr>
-                <w:rFonts w:ascii="Calibri" w:hAnsi="Calibri" w:cs="Tahoma"/>
-                <w:sz w:val="20"/>
-                <w:szCs w:val="20"/>
-              </w:rPr>
-              <w:t>Angular-cli, yarn, npm</w:t>
+                <w:bCs/>
+                <w:sz w:val="20"/>
+                <w:szCs w:val="20"/>
+              </w:rPr>
+              <w:t>Angula</w:t>
+            </w:r>
+            <w:r>
+              <w:rPr>
+                <w:rFonts w:ascii="Calibri" w:hAnsi="Calibri" w:cs="Tahoma"/>
+                <w:bCs/>
+                <w:sz w:val="20"/>
+                <w:szCs w:val="20"/>
+              </w:rPr>
+              <w:t>r</w:t>
+            </w:r>
+            <w:r>
+              <w:rPr>
+                <w:rFonts w:ascii="Calibri" w:hAnsi="Calibri" w:cs="Tahoma"/>
+                <w:bCs/>
+                <w:sz w:val="20"/>
+                <w:szCs w:val="20"/>
+              </w:rPr>
+              <w:t>, Angular-material</w:t>
+            </w:r>
+            <w:r>
+              <w:rPr>
+                <w:rFonts w:ascii="Calibri" w:hAnsi="Calibri" w:cs="Tahoma"/>
+                <w:bCs/>
+                <w:sz w:val="20"/>
+                <w:szCs w:val="20"/>
+              </w:rPr>
+              <w:t>, Angular-CLI</w:t>
             </w:r>
           </w:p>
           <w:p>
@@ -3635,38 +3436,37 @@
             <w:r>
               <w:rPr>
                 <w:rFonts w:ascii="Calibri" w:hAnsi="Calibri" w:cs="Tahoma"/>
-                <w:b/>
-                <w:sz w:val="20"/>
-                <w:szCs w:val="20"/>
-                <w:u w:val="single"/>
-              </w:rPr>
-              <w:t>Deployment</w:t>
-            </w:r>
-            <w:r>
-              <w:rPr>
-                <w:rFonts w:ascii="Calibri" w:hAnsi="Calibri" w:cs="Tahoma"/>
-                <w:b/>
-                <w:sz w:val="20"/>
-                <w:szCs w:val="20"/>
-              </w:rPr>
-              <w:t>:</w:t>
-            </w:r>
-            <w:r>
-              <w:rPr>
-                <w:rFonts w:ascii="Calibri" w:hAnsi="Calibri" w:cs="Tahoma"/>
-                <w:sz w:val="20"/>
-                <w:szCs w:val="20"/>
-              </w:rPr>
-              <w:t xml:space="preserve"> Apache Web Server</w:t>
-            </w:r>
-            <w:r>
-              <w:rPr>
-                <w:rFonts w:ascii="Calibri" w:hAnsi="Calibri" w:cs="Tahoma"/>
-                <w:sz w:val="20"/>
-                <w:szCs w:val="20"/>
-              </w:rPr>
-              <w:t>, S3, CDN using Cloud Front</w:t>
-            </w:r>
+                <w:sz w:val="20"/>
+                <w:szCs w:val="20"/>
+              </w:rPr>
+              <w:t>Redux,</w:t>
+            </w:r>
+            <w:r>
+              <w:rPr>
+                <w:rFonts w:ascii="Calibri" w:hAnsi="Calibri" w:cs="Tahoma"/>
+                <w:sz w:val="20"/>
+                <w:szCs w:val="20"/>
+              </w:rPr>
+              <w:t xml:space="preserve"> </w:t>
+            </w:r>
+            <w:r>
+              <w:rPr>
+                <w:rFonts w:ascii="Calibri" w:hAnsi="Calibri" w:cs="Tahoma"/>
+                <w:sz w:val="20"/>
+                <w:szCs w:val="20"/>
+              </w:rPr>
+              <w:t xml:space="preserve">yarn, </w:t>
+            </w:r>
+            <w:proofErr w:type="spellStart"/>
+            <w:r>
+              <w:rPr>
+                <w:rFonts w:ascii="Calibri" w:hAnsi="Calibri" w:cs="Tahoma"/>
+                <w:sz w:val="20"/>
+                <w:szCs w:val="20"/>
+              </w:rPr>
+              <w:t>npm</w:t>
+            </w:r>
+            <w:proofErr w:type="spellEnd"/>
           </w:p>
           <w:p>
             <w:pPr>
@@ -3692,6 +3492,90 @@
                 <w:szCs w:val="20"/>
                 <w:u w:val="single"/>
               </w:rPr>
+              <w:t>Deployment</w:t>
+            </w:r>
+            <w:r>
+              <w:rPr>
+                <w:rFonts w:ascii="Calibri" w:hAnsi="Calibri" w:cs="Tahoma"/>
+                <w:b/>
+                <w:sz w:val="20"/>
+                <w:szCs w:val="20"/>
+              </w:rPr>
+              <w:t>:</w:t>
+            </w:r>
+            <w:r>
+              <w:rPr>
+                <w:rFonts w:ascii="Calibri" w:hAnsi="Calibri" w:cs="Tahoma"/>
+                <w:sz w:val="20"/>
+                <w:szCs w:val="20"/>
+              </w:rPr>
+              <w:t xml:space="preserve"> </w:t>
+            </w:r>
+            <w:r>
+              <w:rPr>
+                <w:rFonts w:ascii="Calibri" w:hAnsi="Calibri" w:cs="Tahoma"/>
+                <w:sz w:val="20"/>
+                <w:szCs w:val="20"/>
+              </w:rPr>
+              <w:t xml:space="preserve">Docker, Kubernetes, </w:t>
+            </w:r>
+            <w:r>
+              <w:rPr>
+                <w:rFonts w:ascii="Calibri" w:hAnsi="Calibri" w:cs="Tahoma"/>
+                <w:sz w:val="20"/>
+                <w:szCs w:val="20"/>
+              </w:rPr>
+              <w:t>Express.js, Nginx</w:t>
+            </w:r>
+            <w:r>
+              <w:rPr>
+                <w:rFonts w:ascii="Calibri" w:hAnsi="Calibri" w:cs="Tahoma"/>
+                <w:sz w:val="20"/>
+                <w:szCs w:val="20"/>
+              </w:rPr>
+              <w:t xml:space="preserve">, </w:t>
+            </w:r>
+            <w:r>
+              <w:rPr>
+                <w:rFonts w:ascii="Calibri" w:hAnsi="Calibri" w:cs="Tahoma"/>
+                <w:sz w:val="20"/>
+                <w:szCs w:val="20"/>
+              </w:rPr>
+              <w:t xml:space="preserve">AWS </w:t>
+            </w:r>
+            <w:r>
+              <w:rPr>
+                <w:rFonts w:ascii="Calibri" w:hAnsi="Calibri" w:cs="Tahoma"/>
+                <w:sz w:val="20"/>
+                <w:szCs w:val="20"/>
+              </w:rPr>
+              <w:t>S3, CDN using Cloud Front</w:t>
+            </w:r>
+          </w:p>
+          <w:p>
+            <w:pPr>
+              <w:pStyle w:val="ListParagraph"/>
+              <w:numPr>
+                <w:ilvl w:val="0"/>
+                <w:numId w:val="16"/>
+              </w:numPr>
+              <w:spacing w:line="276" w:lineRule="auto"/>
+              <w:ind w:left="473" w:right="510"/>
+              <w:jc w:val="both"/>
+              <w:rPr>
+                <w:rFonts w:ascii="Calibri" w:hAnsi="Calibri" w:cs="Tahoma"/>
+                <w:sz w:val="20"/>
+                <w:szCs w:val="20"/>
+              </w:rPr>
+            </w:pPr>
+            <w:r>
+              <w:rPr>
+                <w:rFonts w:ascii="Calibri" w:hAnsi="Calibri" w:cs="Tahoma"/>
+                <w:b/>
+                <w:sz w:val="20"/>
+                <w:szCs w:val="20"/>
+                <w:u w:val="single"/>
+              </w:rPr>
               <w:t>Testing</w:t>
             </w:r>
             <w:r>
@@ -3719,8 +3603,144 @@
                 <w:sz w:val="20"/>
                 <w:szCs w:val="20"/>
               </w:rPr>
-              <w:t xml:space="preserve"> Selenium web driver</w:t>
-            </w:r>
+              <w:t xml:space="preserve"> </w:t>
+            </w:r>
+            <w:r>
+              <w:rPr>
+                <w:rFonts w:ascii="Calibri" w:hAnsi="Calibri" w:cs="Tahoma"/>
+                <w:sz w:val="20"/>
+                <w:szCs w:val="20"/>
+              </w:rPr>
+              <w:t xml:space="preserve">Karma, Jasmine, </w:t>
+            </w:r>
+            <w:r>
+              <w:rPr>
+                <w:rFonts w:ascii="Calibri" w:hAnsi="Calibri" w:cs="Tahoma"/>
+                <w:sz w:val="20"/>
+                <w:szCs w:val="20"/>
+              </w:rPr>
+              <w:t>Selenium web driver</w:t>
+            </w:r>
+          </w:p>
+          <w:p>
+            <w:pPr>
+              <w:pStyle w:val="ListParagraph"/>
+              <w:numPr>
+                <w:ilvl w:val="0"/>
+                <w:numId w:val="16"/>
+              </w:numPr>
+              <w:spacing w:line="276" w:lineRule="auto"/>
+              <w:ind w:left="473" w:right="510"/>
+              <w:jc w:val="both"/>
+              <w:rPr>
+                <w:rFonts w:ascii="Calibri" w:hAnsi="Calibri" w:cs="Tahoma"/>
+                <w:sz w:val="20"/>
+                <w:szCs w:val="20"/>
+              </w:rPr>
+            </w:pPr>
+            <w:r>
+              <w:rPr>
+                <w:rFonts w:ascii="Calibri" w:hAnsi="Calibri" w:cs="Tahoma"/>
+                <w:b/>
+                <w:sz w:val="20"/>
+                <w:szCs w:val="20"/>
+                <w:u w:val="single"/>
+              </w:rPr>
+              <w:t>Services:</w:t>
+            </w:r>
+            <w:r>
+              <w:rPr>
+                <w:rFonts w:ascii="Calibri" w:hAnsi="Calibri" w:cs="Tahoma"/>
+                <w:bCs/>
+                <w:sz w:val="20"/>
+                <w:szCs w:val="20"/>
+              </w:rPr>
+              <w:t xml:space="preserve"> </w:t>
+            </w:r>
+            <w:proofErr w:type="spellStart"/>
+            <w:r>
+              <w:rPr>
+                <w:rFonts w:ascii="Calibri" w:hAnsi="Calibri" w:cs="Tahoma"/>
+                <w:bCs/>
+                <w:sz w:val="20"/>
+                <w:szCs w:val="20"/>
+              </w:rPr>
+              <w:t>Nest</w:t>
+            </w:r>
+            <w:r>
+              <w:rPr>
+                <w:rFonts w:ascii="Calibri" w:hAnsi="Calibri" w:cs="Tahoma"/>
+                <w:bCs/>
+                <w:sz w:val="20"/>
+                <w:szCs w:val="20"/>
+              </w:rPr>
+              <w:t>JS</w:t>
+            </w:r>
+            <w:proofErr w:type="spellEnd"/>
+            <w:r>
+              <w:rPr>
+                <w:rFonts w:ascii="Calibri" w:hAnsi="Calibri" w:cs="Tahoma"/>
+                <w:bCs/>
+                <w:sz w:val="20"/>
+                <w:szCs w:val="20"/>
+              </w:rPr>
+              <w:t>, Mongo</w:t>
+            </w:r>
+            <w:r>
+              <w:rPr>
+                <w:rFonts w:ascii="Calibri" w:hAnsi="Calibri" w:cs="Tahoma"/>
+                <w:bCs/>
+                <w:sz w:val="20"/>
+                <w:szCs w:val="20"/>
+              </w:rPr>
+              <w:t>DB</w:t>
+            </w:r>
+          </w:p>
+          <w:p>
+            <w:pPr>
+              <w:pStyle w:val="ListParagraph"/>
+              <w:numPr>
+                <w:ilvl w:val="0"/>
+                <w:numId w:val="16"/>
+              </w:numPr>
+              <w:spacing w:after="200" w:line="276" w:lineRule="auto"/>
+              <w:ind w:left="473" w:right="510"/>
+              <w:jc w:val="both"/>
+              <w:rPr>
+                <w:rFonts w:ascii="Calibri" w:hAnsi="Calibri" w:cs="Tahoma"/>
+                <w:sz w:val="20"/>
+                <w:szCs w:val="20"/>
+              </w:rPr>
+            </w:pPr>
+            <w:r>
+              <w:rPr>
+                <w:rFonts w:ascii="Calibri" w:hAnsi="Calibri" w:cs="Tahoma"/>
+                <w:sz w:val="20"/>
+                <w:szCs w:val="20"/>
+              </w:rPr>
+              <w:t>Object Oriented Design,</w:t>
+            </w:r>
+            <w:r>
+              <w:rPr>
+                <w:rFonts w:ascii="Calibri" w:hAnsi="Calibri" w:cs="Tahoma"/>
+                <w:sz w:val="20"/>
+                <w:szCs w:val="20"/>
+              </w:rPr>
+              <w:t xml:space="preserve"> Design Patterns</w:t>
+            </w:r>
+          </w:p>
+          <w:p>
+            <w:pPr>
+              <w:pStyle w:val="ListParagraph"/>
+              <w:spacing w:line="276" w:lineRule="auto"/>
+              <w:ind w:left="473" w:right="510"/>
+              <w:jc w:val="both"/>
+              <w:rPr>
+                <w:rFonts w:ascii="Calibri" w:hAnsi="Calibri" w:cs="Tahoma"/>
+                <w:sz w:val="20"/>
+                <w:szCs w:val="20"/>
+              </w:rPr>
+            </w:pPr>
           </w:p>
           <w:p>
             <w:pPr>
@@ -3785,7 +3805,17 @@
                 <w:sz w:val="20"/>
                 <w:szCs w:val="28"/>
               </w:rPr>
-              <w:t>Server, Cloud and Database Technologies</w:t>
+              <w:t xml:space="preserve">Other </w:t>
+            </w:r>
+            <w:r>
+              <w:rPr>
+                <w:rFonts w:ascii="Calibri" w:hAnsi="Calibri" w:cs="Tahoma"/>
+                <w:b/>
+                <w:color w:val="0075B2"/>
+                <w:sz w:val="20"/>
+                <w:szCs w:val="28"/>
+              </w:rPr>
+              <w:t>Tools</w:t>
             </w:r>
           </w:p>
           <w:p>
@@ -3808,11 +3838,88 @@
               <w:rPr>
                 <w:rFonts w:ascii="Calibri" w:hAnsi="Calibri" w:cs="Tahoma"/>
                 <w:b/>
+                <w:bCs/>
+                <w:sz w:val="20"/>
+                <w:szCs w:val="20"/>
+              </w:rPr>
+              <w:t>Development:</w:t>
+            </w:r>
+            <w:r>
+              <w:rPr>
+                <w:rFonts w:ascii="Calibri" w:hAnsi="Calibri" w:cs="Tahoma"/>
+                <w:sz w:val="20"/>
+                <w:szCs w:val="20"/>
+              </w:rPr>
+              <w:t xml:space="preserve"> </w:t>
+            </w:r>
+            <w:r>
+              <w:rPr>
+                <w:rFonts w:ascii="Calibri" w:hAnsi="Calibri" w:cs="Tahoma"/>
+                <w:sz w:val="20"/>
+                <w:szCs w:val="20"/>
+              </w:rPr>
+              <w:t>Intellij Idea Ultimate</w:t>
+            </w:r>
+            <w:r>
+              <w:rPr>
+                <w:rFonts w:ascii="Calibri" w:hAnsi="Calibri" w:cs="Tahoma"/>
+                <w:sz w:val="20"/>
+                <w:szCs w:val="20"/>
+              </w:rPr>
+              <w:t xml:space="preserve">, Eclipse, Visual studio Code, </w:t>
+            </w:r>
+            <w:proofErr w:type="spellStart"/>
+            <w:r>
+              <w:rPr>
+                <w:rFonts w:ascii="Calibri" w:hAnsi="Calibri" w:cs="Tahoma"/>
+                <w:sz w:val="20"/>
+                <w:szCs w:val="20"/>
+              </w:rPr>
+              <w:t>Visual</w:t>
+            </w:r>
+            <w:r>
+              <w:rPr>
+                <w:rFonts w:ascii="Calibri" w:hAnsi="Calibri" w:cs="Tahoma"/>
+                <w:sz w:val="20"/>
+                <w:szCs w:val="20"/>
+              </w:rPr>
+              <w:t>VM</w:t>
+            </w:r>
+            <w:proofErr w:type="spellEnd"/>
+            <w:r>
+              <w:rPr>
+                <w:rFonts w:ascii="Calibri" w:hAnsi="Calibri" w:cs="Tahoma"/>
+                <w:sz w:val="20"/>
+                <w:szCs w:val="20"/>
+              </w:rPr>
+              <w:t xml:space="preserve"> JMX</w:t>
+            </w:r>
+          </w:p>
+          <w:p>
+            <w:pPr>
+              <w:pStyle w:val="ListParagraph"/>
+              <w:numPr>
+                <w:ilvl w:val="0"/>
+                <w:numId w:val="16"/>
+              </w:numPr>
+              <w:spacing w:after="200" w:line="276" w:lineRule="auto"/>
+              <w:ind w:left="473" w:right="510"/>
+              <w:jc w:val="both"/>
+              <w:rPr>
+                <w:rFonts w:ascii="Calibri" w:hAnsi="Calibri" w:cs="Tahoma"/>
+                <w:sz w:val="20"/>
+                <w:szCs w:val="20"/>
+              </w:rPr>
+            </w:pPr>
+            <w:r>
+              <w:rPr>
+                <w:rFonts w:ascii="Calibri" w:hAnsi="Calibri" w:cs="Tahoma"/>
+                <w:b/>
                 <w:sz w:val="20"/>
                 <w:szCs w:val="20"/>
                 <w:u w:val="single"/>
               </w:rPr>
-              <w:t>Java</w:t>
+              <w:t>Amazon web services</w:t>
             </w:r>
             <w:r>
               <w:rPr>
@@ -3825,86 +3932,10 @@
             <w:r>
               <w:rPr>
                 <w:rFonts w:ascii="Calibri" w:hAnsi="Calibri" w:cs="Tahoma"/>
-                <w:b/>
-                <w:sz w:val="20"/>
-                <w:szCs w:val="20"/>
-              </w:rPr>
-              <w:t>Core Java,</w:t>
-            </w:r>
-            <w:r>
-              <w:rPr>
-                <w:rFonts w:ascii="Calibri" w:hAnsi="Calibri" w:cs="Tahoma"/>
-                <w:sz w:val="20"/>
-                <w:szCs w:val="20"/>
-              </w:rPr>
-              <w:t xml:space="preserve"> </w:t>
-            </w:r>
-            <w:r>
-              <w:rPr>
-                <w:rFonts w:ascii="Calibri" w:hAnsi="Calibri" w:cs="Tahoma"/>
-                <w:b/>
-                <w:sz w:val="20"/>
-                <w:szCs w:val="20"/>
-              </w:rPr>
-              <w:t>Java</w:t>
-            </w:r>
-            <w:r>
-              <w:rPr>
-                <w:rFonts w:ascii="Calibri" w:hAnsi="Calibri" w:cs="Tahoma"/>
-                <w:b/>
-                <w:sz w:val="20"/>
-                <w:szCs w:val="20"/>
-              </w:rPr>
-              <w:t xml:space="preserve"> </w:t>
-            </w:r>
-            <w:r>
-              <w:rPr>
-                <w:rFonts w:ascii="Calibri" w:hAnsi="Calibri" w:cs="Tahoma"/>
-                <w:b/>
-                <w:sz w:val="20"/>
-                <w:szCs w:val="20"/>
-              </w:rPr>
-              <w:t>8,</w:t>
-            </w:r>
-            <w:r>
-              <w:rPr>
-                <w:rFonts w:ascii="Calibri" w:hAnsi="Calibri" w:cs="Tahoma"/>
-                <w:sz w:val="20"/>
-                <w:szCs w:val="20"/>
-              </w:rPr>
-              <w:t xml:space="preserve"> </w:t>
-            </w:r>
-            <w:r>
-              <w:rPr>
-                <w:rFonts w:ascii="Calibri" w:hAnsi="Calibri" w:cs="Tahoma"/>
-                <w:sz w:val="20"/>
-                <w:szCs w:val="20"/>
-              </w:rPr>
-              <w:t>Spring Core, Spring Boot</w:t>
-            </w:r>
-            <w:r>
-              <w:rPr>
-                <w:rFonts w:ascii="Calibri" w:hAnsi="Calibri" w:cs="Tahoma"/>
-                <w:sz w:val="20"/>
-                <w:szCs w:val="20"/>
-              </w:rPr>
-              <w:t xml:space="preserve">, </w:t>
-            </w:r>
-            <w:r>
-              <w:rPr>
-                <w:rFonts w:ascii="Calibri" w:hAnsi="Calibri" w:cs="Tahoma"/>
-                <w:sz w:val="20"/>
-                <w:szCs w:val="20"/>
-              </w:rPr>
-              <w:t>JMX, Junit</w:t>
-            </w:r>
-            <w:r>
-              <w:rPr>
-                <w:rFonts w:ascii="Calibri" w:hAnsi="Calibri" w:cs="Tahoma"/>
-                <w:sz w:val="20"/>
-                <w:szCs w:val="20"/>
-              </w:rPr>
-              <w:t>, Mockito, Gradle, Ant</w:t>
+                <w:sz w:val="20"/>
+                <w:szCs w:val="20"/>
+              </w:rPr>
+              <w:t>EC2, Dynamo DB, S3, Route 53</w:t>
             </w:r>
           </w:p>
           <w:p>
@@ -3927,27 +3958,99 @@
               <w:rPr>
                 <w:rFonts w:ascii="Calibri" w:hAnsi="Calibri" w:cs="Tahoma"/>
                 <w:b/>
-                <w:sz w:val="20"/>
-                <w:szCs w:val="20"/>
-                <w:u w:val="single"/>
-              </w:rPr>
-              <w:t>Amazon web services</w:t>
-            </w:r>
-            <w:r>
-              <w:rPr>
-                <w:rFonts w:ascii="Calibri" w:hAnsi="Calibri" w:cs="Tahoma"/>
-                <w:sz w:val="20"/>
-                <w:szCs w:val="20"/>
-              </w:rPr>
-              <w:t xml:space="preserve">: </w:t>
-            </w:r>
-            <w:r>
-              <w:rPr>
-                <w:rFonts w:ascii="Calibri" w:hAnsi="Calibri" w:cs="Tahoma"/>
-                <w:sz w:val="20"/>
-                <w:szCs w:val="20"/>
-              </w:rPr>
-              <w:t>EC2, Lambda, API Gateway, Dynamo DB, S3, RDS, Route 53, SNS, SQS, SES, EMR</w:t>
+                <w:bCs/>
+                <w:sz w:val="20"/>
+                <w:szCs w:val="20"/>
+              </w:rPr>
+              <w:t>Software Lifecycle</w:t>
+            </w:r>
+            <w:r>
+              <w:rPr>
+                <w:rFonts w:ascii="Calibri" w:hAnsi="Calibri" w:cs="Tahoma"/>
+                <w:sz w:val="20"/>
+                <w:szCs w:val="20"/>
+              </w:rPr>
+              <w:t>: Git,</w:t>
+            </w:r>
+            <w:r>
+              <w:rPr>
+                <w:rFonts w:ascii="Calibri" w:hAnsi="Calibri" w:cs="Tahoma"/>
+                <w:sz w:val="20"/>
+                <w:szCs w:val="20"/>
+              </w:rPr>
+              <w:t xml:space="preserve"> </w:t>
+            </w:r>
+            <w:r>
+              <w:rPr>
+                <w:rFonts w:ascii="Calibri" w:hAnsi="Calibri" w:cs="Tahoma"/>
+                <w:sz w:val="20"/>
+                <w:szCs w:val="20"/>
+              </w:rPr>
+              <w:t>Fork</w:t>
+            </w:r>
+            <w:r>
+              <w:rPr>
+                <w:rFonts w:ascii="Calibri" w:hAnsi="Calibri" w:cs="Tahoma"/>
+                <w:sz w:val="20"/>
+                <w:szCs w:val="20"/>
+              </w:rPr>
+              <w:t xml:space="preserve">, </w:t>
+            </w:r>
+            <w:r>
+              <w:rPr>
+                <w:rFonts w:ascii="Calibri" w:hAnsi="Calibri" w:cs="Tahoma"/>
+                <w:sz w:val="20"/>
+                <w:szCs w:val="20"/>
+              </w:rPr>
+              <w:t>GitHub</w:t>
+            </w:r>
+            <w:r>
+              <w:rPr>
+                <w:rFonts w:ascii="Calibri" w:hAnsi="Calibri" w:cs="Tahoma"/>
+                <w:sz w:val="20"/>
+                <w:szCs w:val="20"/>
+              </w:rPr>
+              <w:t xml:space="preserve">, </w:t>
+            </w:r>
+            <w:r>
+              <w:rPr>
+                <w:rFonts w:ascii="Calibri" w:hAnsi="Calibri" w:cs="Tahoma"/>
+                <w:sz w:val="20"/>
+                <w:szCs w:val="20"/>
+              </w:rPr>
+              <w:t xml:space="preserve">Jira, </w:t>
+            </w:r>
+            <w:r>
+              <w:rPr>
+                <w:rFonts w:ascii="Calibri" w:hAnsi="Calibri" w:cs="Tahoma"/>
+                <w:sz w:val="20"/>
+                <w:szCs w:val="20"/>
+              </w:rPr>
+              <w:t>Confluence</w:t>
+            </w:r>
+            <w:r>
+              <w:rPr>
+                <w:rFonts w:ascii="Calibri" w:hAnsi="Calibri" w:cs="Tahoma"/>
+                <w:sz w:val="20"/>
+                <w:szCs w:val="20"/>
+              </w:rPr>
+              <w:t>, Agile</w:t>
+            </w:r>
+            <w:r>
+              <w:rPr>
+                <w:rFonts w:ascii="Calibri" w:hAnsi="Calibri" w:cs="Tahoma"/>
+                <w:sz w:val="20"/>
+                <w:szCs w:val="20"/>
+              </w:rPr>
+              <w:t xml:space="preserve"> </w:t>
+            </w:r>
+            <w:r>
+              <w:rPr>
+                <w:rFonts w:ascii="Calibri" w:hAnsi="Calibri" w:cs="Tahoma"/>
+                <w:sz w:val="20"/>
+                <w:szCs w:val="20"/>
+              </w:rPr>
+              <w:t>methodologies</w:t>
             </w:r>
           </w:p>
           <w:p>
@@ -3969,18 +4072,20 @@
             <w:r>
               <w:rPr>
                 <w:rFonts w:ascii="Calibri" w:hAnsi="Calibri" w:cs="Tahoma"/>
-                <w:sz w:val="20"/>
-                <w:szCs w:val="20"/>
-              </w:rPr>
-              <w:t>Object Oriented Design,</w:t>
-            </w:r>
-            <w:r>
-              <w:rPr>
-                <w:rFonts w:ascii="Calibri" w:hAnsi="Calibri" w:cs="Tahoma"/>
-                <w:sz w:val="20"/>
-                <w:szCs w:val="20"/>
-              </w:rPr>
-              <w:t xml:space="preserve"> Design Patterns</w:t>
+                <w:b/>
+                <w:bCs/>
+                <w:sz w:val="20"/>
+                <w:szCs w:val="20"/>
+              </w:rPr>
+              <w:t xml:space="preserve">Continuous Integration: </w:t>
+            </w:r>
+            <w:r>
+              <w:rPr>
+                <w:rFonts w:ascii="Calibri" w:hAnsi="Calibri" w:cs="Tahoma"/>
+                <w:sz w:val="20"/>
+                <w:szCs w:val="20"/>
+              </w:rPr>
+              <w:t>Jenkins, Circle CI</w:t>
             </w:r>
           </w:p>
           <w:p>
@@ -4002,60 +4107,20 @@
             <w:r>
               <w:rPr>
                 <w:rFonts w:ascii="Calibri" w:hAnsi="Calibri" w:cs="Tahoma"/>
-                <w:sz w:val="20"/>
-                <w:szCs w:val="20"/>
-              </w:rPr>
-              <w:t>MongoDB, Dynamo DB,</w:t>
-            </w:r>
-            <w:r>
-              <w:rPr>
-                <w:rFonts w:ascii="Calibri" w:hAnsi="Calibri" w:cs="Tahoma"/>
-                <w:sz w:val="20"/>
-                <w:szCs w:val="20"/>
-              </w:rPr>
-              <w:t xml:space="preserve"> Elasticsearch, </w:t>
-            </w:r>
-            <w:r>
-              <w:rPr>
-                <w:rFonts w:ascii="Calibri" w:hAnsi="Calibri" w:cs="Tahoma"/>
-                <w:sz w:val="20"/>
-                <w:szCs w:val="20"/>
-              </w:rPr>
-              <w:t>Sybase</w:t>
-            </w:r>
-          </w:p>
-          <w:p>
-            <w:pPr>
-              <w:jc w:val="both"/>
-              <w:rPr>
-                <w:rFonts w:ascii="Calibri" w:hAnsi="Calibri" w:cs="Tahoma"/>
-                <w:b/>
-                <w:sz w:val="20"/>
-                <w:szCs w:val="20"/>
-              </w:rPr>
-            </w:pPr>
-          </w:p>
-          <w:p>
-            <w:pPr>
-              <w:spacing w:line="324" w:lineRule="auto"/>
-              <w:ind w:left="57"/>
-              <w:rPr>
-                <w:rFonts w:ascii="Calibri" w:hAnsi="Calibri" w:cs="Tahoma"/>
-                <w:b/>
-                <w:color w:val="0075B2"/>
-                <w:sz w:val="20"/>
-                <w:szCs w:val="28"/>
-              </w:rPr>
-            </w:pPr>
-            <w:r>
-              <w:rPr>
-                <w:rFonts w:ascii="Calibri" w:hAnsi="Calibri" w:cs="Tahoma"/>
-                <w:b/>
-                <w:color w:val="0075B2"/>
-                <w:sz w:val="20"/>
-                <w:szCs w:val="28"/>
-              </w:rPr>
-              <w:t>Tools</w:t>
+                <w:b/>
+                <w:bCs/>
+                <w:sz w:val="20"/>
+                <w:szCs w:val="20"/>
+              </w:rPr>
+              <w:t>Troubleshooting:</w:t>
+            </w:r>
+            <w:r>
+              <w:rPr>
+                <w:rFonts w:ascii="Calibri" w:hAnsi="Calibri" w:cs="Tahoma"/>
+                <w:sz w:val="20"/>
+                <w:szCs w:val="20"/>
+              </w:rPr>
+              <w:t xml:space="preserve"> Splunk, ELK Stack (Elastic search, Logstash, Kibana) stack, Chrome developer tools</w:t>
             </w:r>
           </w:p>
           <w:p>
@@ -4063,10 +4128,10 @@
               <w:pStyle w:val="ListParagraph"/>
               <w:numPr>
                 <w:ilvl w:val="0"/>
-                <w:numId w:val="20"/>
+                <w:numId w:val="16"/>
               </w:numPr>
               <w:spacing w:line="276" w:lineRule="auto"/>
-              <w:ind w:left="417" w:right="510"/>
+              <w:ind w:left="473" w:right="510"/>
               <w:jc w:val="both"/>
               <w:rPr>
                 <w:rFonts w:ascii="Calibri" w:hAnsi="Calibri" w:cs="Tahoma"/>
@@ -4078,266 +4143,19 @@
               <w:rPr>
                 <w:rFonts w:ascii="Calibri" w:hAnsi="Calibri" w:cs="Tahoma"/>
                 <w:b/>
-                <w:sz w:val="20"/>
-                <w:szCs w:val="20"/>
-                <w:u w:val="single"/>
-              </w:rPr>
-              <w:t>Development</w:t>
-            </w:r>
-            <w:r>
-              <w:rPr>
-                <w:rFonts w:ascii="Calibri" w:hAnsi="Calibri" w:cs="Tahoma"/>
-                <w:sz w:val="20"/>
-                <w:szCs w:val="20"/>
-              </w:rPr>
-              <w:t xml:space="preserve">: </w:t>
-            </w:r>
-            <w:r>
-              <w:rPr>
-                <w:rFonts w:ascii="Calibri" w:hAnsi="Calibri" w:cs="Tahoma"/>
-                <w:sz w:val="20"/>
-                <w:szCs w:val="20"/>
-              </w:rPr>
-              <w:t>Intellij Idea Ultimate</w:t>
-            </w:r>
-            <w:r>
-              <w:rPr>
-                <w:rFonts w:ascii="Calibri" w:hAnsi="Calibri" w:cs="Tahoma"/>
-                <w:sz w:val="20"/>
-                <w:szCs w:val="20"/>
-              </w:rPr>
-              <w:t>, Eclipse, Visual studio Code, Visual</w:t>
-            </w:r>
-            <w:r>
-              <w:rPr>
-                <w:rFonts w:ascii="Calibri" w:hAnsi="Calibri" w:cs="Tahoma"/>
-                <w:sz w:val="20"/>
-                <w:szCs w:val="20"/>
-              </w:rPr>
-              <w:t>VM</w:t>
-            </w:r>
-            <w:r>
-              <w:rPr>
-                <w:rFonts w:ascii="Calibri" w:hAnsi="Calibri" w:cs="Tahoma"/>
-                <w:sz w:val="20"/>
-                <w:szCs w:val="20"/>
-              </w:rPr>
-              <w:t xml:space="preserve"> JMX</w:t>
-            </w:r>
-          </w:p>
-          <w:p>
-            <w:pPr>
-              <w:pStyle w:val="ListParagraph"/>
-              <w:numPr>
-                <w:ilvl w:val="0"/>
-                <w:numId w:val="20"/>
-              </w:numPr>
-              <w:spacing w:line="276" w:lineRule="auto"/>
-              <w:ind w:left="417" w:right="510"/>
-              <w:jc w:val="both"/>
-              <w:rPr>
-                <w:rFonts w:ascii="Calibri" w:hAnsi="Calibri" w:cs="Tahoma"/>
-                <w:sz w:val="20"/>
-                <w:szCs w:val="20"/>
-              </w:rPr>
-            </w:pPr>
-            <w:r>
-              <w:rPr>
-                <w:rFonts w:ascii="Calibri" w:hAnsi="Calibri" w:cs="Tahoma"/>
-                <w:b/>
-                <w:sz w:val="20"/>
-                <w:szCs w:val="20"/>
-                <w:u w:val="single"/>
-              </w:rPr>
-              <w:t>Database</w:t>
-            </w:r>
-            <w:r>
-              <w:rPr>
-                <w:rFonts w:ascii="Calibri" w:hAnsi="Calibri" w:cs="Tahoma"/>
-                <w:sz w:val="20"/>
-                <w:szCs w:val="20"/>
-              </w:rPr>
-              <w:t>: SQL Server Management Studio, DBArtisan</w:t>
-            </w:r>
-          </w:p>
-          <w:p>
-            <w:pPr>
-              <w:pStyle w:val="ListParagraph"/>
-              <w:numPr>
-                <w:ilvl w:val="0"/>
-                <w:numId w:val="20"/>
-              </w:numPr>
-              <w:spacing w:line="276" w:lineRule="auto"/>
-              <w:ind w:left="417" w:right="510"/>
-              <w:jc w:val="both"/>
-              <w:rPr>
-                <w:rFonts w:ascii="Calibri" w:hAnsi="Calibri" w:cs="Tahoma"/>
-                <w:sz w:val="20"/>
-                <w:szCs w:val="20"/>
-              </w:rPr>
-            </w:pPr>
-            <w:r>
-              <w:rPr>
-                <w:rFonts w:ascii="Calibri" w:hAnsi="Calibri" w:cs="Tahoma"/>
-                <w:b/>
-                <w:sz w:val="20"/>
-                <w:szCs w:val="20"/>
-                <w:u w:val="single"/>
-              </w:rPr>
-              <w:t>Software Lifecycle</w:t>
-            </w:r>
-            <w:r>
-              <w:rPr>
-                <w:rFonts w:ascii="Calibri" w:hAnsi="Calibri" w:cs="Tahoma"/>
-                <w:sz w:val="20"/>
-                <w:szCs w:val="20"/>
-              </w:rPr>
-              <w:t>: Git,</w:t>
-            </w:r>
-            <w:r>
-              <w:rPr>
-                <w:rFonts w:ascii="Calibri" w:hAnsi="Calibri" w:cs="Tahoma"/>
-                <w:sz w:val="20"/>
-                <w:szCs w:val="20"/>
-              </w:rPr>
-              <w:t xml:space="preserve"> SourceTree, Github, </w:t>
-            </w:r>
-            <w:r>
-              <w:rPr>
-                <w:rFonts w:ascii="Calibri" w:hAnsi="Calibri" w:cs="Tahoma"/>
-                <w:sz w:val="20"/>
-                <w:szCs w:val="20"/>
-              </w:rPr>
-              <w:t xml:space="preserve">Perforce, </w:t>
-            </w:r>
-            <w:r>
-              <w:rPr>
-                <w:rFonts w:ascii="Calibri" w:hAnsi="Calibri" w:cs="Tahoma"/>
-                <w:sz w:val="20"/>
-                <w:szCs w:val="20"/>
-              </w:rPr>
-              <w:t>Jira, Crucible, Agile, Scrum, Sprint</w:t>
-            </w:r>
-          </w:p>
-          <w:p>
-            <w:pPr>
-              <w:pStyle w:val="ListParagraph"/>
-              <w:numPr>
-                <w:ilvl w:val="0"/>
-                <w:numId w:val="20"/>
-              </w:numPr>
-              <w:spacing w:line="276" w:lineRule="auto"/>
-              <w:ind w:left="417" w:right="510"/>
-              <w:jc w:val="both"/>
-              <w:rPr>
-                <w:rFonts w:ascii="Calibri" w:hAnsi="Calibri" w:cs="Tahoma"/>
-                <w:sz w:val="20"/>
-                <w:szCs w:val="20"/>
-              </w:rPr>
-            </w:pPr>
-            <w:r>
-              <w:rPr>
-                <w:rFonts w:ascii="Calibri" w:hAnsi="Calibri" w:cs="Tahoma"/>
-                <w:b/>
-                <w:sz w:val="20"/>
-                <w:szCs w:val="20"/>
-                <w:u w:val="single"/>
-              </w:rPr>
-              <w:t>Continuous Integration</w:t>
-            </w:r>
-            <w:r>
-              <w:rPr>
-                <w:rFonts w:ascii="Calibri" w:hAnsi="Calibri" w:cs="Tahoma"/>
-                <w:sz w:val="20"/>
-                <w:szCs w:val="20"/>
-              </w:rPr>
-              <w:t>:</w:t>
-            </w:r>
-            <w:r>
-              <w:rPr>
-                <w:rFonts w:ascii="Calibri" w:hAnsi="Calibri" w:cs="Tahoma"/>
-                <w:sz w:val="20"/>
-                <w:szCs w:val="20"/>
-              </w:rPr>
-              <w:t xml:space="preserve"> Jenkins, Circle CI</w:t>
-            </w:r>
-          </w:p>
-          <w:p>
-            <w:pPr>
-              <w:pStyle w:val="ListParagraph"/>
-              <w:numPr>
-                <w:ilvl w:val="0"/>
-                <w:numId w:val="20"/>
-              </w:numPr>
-              <w:spacing w:line="276" w:lineRule="auto"/>
-              <w:ind w:left="417" w:right="510"/>
-              <w:jc w:val="both"/>
-              <w:rPr>
-                <w:rFonts w:ascii="Calibri" w:hAnsi="Calibri" w:cs="Tahoma"/>
-                <w:sz w:val="20"/>
-                <w:szCs w:val="20"/>
-              </w:rPr>
-            </w:pPr>
-            <w:r>
-              <w:rPr>
-                <w:rFonts w:ascii="Calibri" w:hAnsi="Calibri" w:cs="Tahoma"/>
-                <w:b/>
-                <w:sz w:val="20"/>
-                <w:szCs w:val="20"/>
-                <w:u w:val="single"/>
-              </w:rPr>
-              <w:t>Troubleshooting</w:t>
-            </w:r>
-            <w:r>
-              <w:rPr>
-                <w:rFonts w:ascii="Calibri" w:hAnsi="Calibri" w:cs="Tahoma"/>
-                <w:sz w:val="20"/>
-                <w:szCs w:val="20"/>
-              </w:rPr>
-              <w:t>:</w:t>
-            </w:r>
-            <w:r>
-              <w:rPr>
-                <w:rFonts w:ascii="Calibri" w:hAnsi="Calibri" w:cs="Tahoma"/>
-                <w:sz w:val="20"/>
-                <w:szCs w:val="20"/>
-              </w:rPr>
-              <w:t xml:space="preserve"> Splunk, ELK Stack (Elastic search, Logstash, Kibana) stack, Chrome developer tools</w:t>
-            </w:r>
-          </w:p>
-          <w:p>
-            <w:pPr>
-              <w:pStyle w:val="ListParagraph"/>
-              <w:numPr>
-                <w:ilvl w:val="0"/>
-                <w:numId w:val="20"/>
-              </w:numPr>
-              <w:spacing w:line="276" w:lineRule="auto"/>
-              <w:ind w:left="417" w:right="510"/>
-              <w:jc w:val="both"/>
-              <w:rPr>
-                <w:rFonts w:ascii="Calibri" w:hAnsi="Calibri" w:cs="Tahoma"/>
-                <w:sz w:val="20"/>
-                <w:szCs w:val="20"/>
-              </w:rPr>
-            </w:pPr>
-            <w:r>
-              <w:rPr>
-                <w:rFonts w:ascii="Calibri" w:hAnsi="Calibri" w:cs="Tahoma"/>
-                <w:b/>
-                <w:sz w:val="20"/>
-                <w:szCs w:val="20"/>
-                <w:u w:val="single"/>
-              </w:rPr>
-              <w:t>Platforms</w:t>
-            </w:r>
-            <w:r>
-              <w:rPr>
-                <w:rFonts w:ascii="Calibri" w:hAnsi="Calibri" w:cs="Tahoma"/>
-                <w:sz w:val="20"/>
-                <w:szCs w:val="20"/>
-              </w:rPr>
-              <w:t xml:space="preserve">: Windows, Mac, Linux, </w:t>
+                <w:bCs/>
+                <w:sz w:val="20"/>
+                <w:szCs w:val="20"/>
+              </w:rPr>
+              <w:t>Platforms:</w:t>
+            </w:r>
+            <w:r>
+              <w:rPr>
+                <w:rFonts w:ascii="Calibri" w:hAnsi="Calibri" w:cs="Tahoma"/>
+                <w:sz w:val="20"/>
+                <w:szCs w:val="20"/>
+              </w:rPr>
+              <w:t xml:space="preserve"> Windows, Mac, Linux, </w:t>
             </w:r>
             <w:r>
               <w:rPr>
@@ -4479,6 +4297,275 @@
                 <w:sz w:val="20"/>
                 <w:szCs w:val="20"/>
               </w:rPr>
+              <w:t>Sep</w:t>
+            </w:r>
+            <w:r>
+              <w:rPr>
+                <w:rFonts w:ascii="Calibri" w:hAnsi="Calibri" w:cs="Tahoma"/>
+                <w:b/>
+                <w:sz w:val="20"/>
+                <w:szCs w:val="20"/>
+              </w:rPr>
+              <w:t>t</w:t>
+            </w:r>
+            <w:r>
+              <w:rPr>
+                <w:rFonts w:ascii="Calibri" w:hAnsi="Calibri" w:cs="Tahoma"/>
+                <w:b/>
+                <w:sz w:val="20"/>
+                <w:szCs w:val="20"/>
+              </w:rPr>
+              <w:t>’</w:t>
+            </w:r>
+            <w:r>
+              <w:rPr>
+                <w:rFonts w:ascii="Calibri" w:hAnsi="Calibri" w:cs="Tahoma"/>
+                <w:b/>
+                <w:sz w:val="20"/>
+                <w:szCs w:val="20"/>
+              </w:rPr>
+              <w:t>1</w:t>
+            </w:r>
+            <w:r>
+              <w:rPr>
+                <w:rFonts w:ascii="Calibri" w:hAnsi="Calibri" w:cs="Tahoma"/>
+                <w:b/>
+                <w:sz w:val="20"/>
+                <w:szCs w:val="20"/>
+              </w:rPr>
+              <w:t>9</w:t>
+            </w:r>
+            <w:r>
+              <w:rPr>
+                <w:rFonts w:ascii="Calibri" w:hAnsi="Calibri" w:cs="Tahoma"/>
+                <w:b/>
+                <w:sz w:val="20"/>
+                <w:szCs w:val="20"/>
+              </w:rPr>
+              <w:t xml:space="preserve"> - Present</w:t>
+            </w:r>
+          </w:p>
+          <w:p>
+            <w:pPr>
+              <w:ind w:left="57"/>
+              <w:rPr>
+                <w:rFonts w:ascii="Calibri" w:hAnsi="Calibri" w:cs="Tahoma"/>
+                <w:b/>
+                <w:color w:val="0075B2"/>
+                <w:sz w:val="20"/>
+                <w:szCs w:val="28"/>
+              </w:rPr>
+            </w:pPr>
+            <w:r>
+              <w:rPr>
+                <w:rFonts w:ascii="Calibri" w:hAnsi="Calibri" w:cs="Tahoma"/>
+                <w:b/>
+                <w:color w:val="0075B2"/>
+                <w:sz w:val="20"/>
+                <w:szCs w:val="28"/>
+              </w:rPr>
+              <w:t>GE Healthcare</w:t>
+            </w:r>
+            <w:r>
+              <w:rPr>
+                <w:rFonts w:ascii="Calibri" w:hAnsi="Calibri" w:cs="Tahoma"/>
+                <w:b/>
+                <w:color w:val="0075B2"/>
+                <w:sz w:val="20"/>
+                <w:szCs w:val="28"/>
+              </w:rPr>
+              <w:t xml:space="preserve">, </w:t>
+            </w:r>
+            <w:r>
+              <w:rPr>
+                <w:rFonts w:ascii="Calibri" w:hAnsi="Calibri" w:cs="Tahoma"/>
+                <w:b/>
+                <w:color w:val="0075B2"/>
+                <w:sz w:val="20"/>
+                <w:szCs w:val="28"/>
+              </w:rPr>
+              <w:t>Bangalore</w:t>
+            </w:r>
+            <w:r>
+              <w:rPr>
+                <w:rFonts w:ascii="Calibri" w:hAnsi="Calibri" w:cs="Tahoma"/>
+                <w:b/>
+                <w:color w:val="0075B2"/>
+                <w:sz w:val="20"/>
+                <w:szCs w:val="28"/>
+              </w:rPr>
+              <w:t xml:space="preserve">, India as </w:t>
+            </w:r>
+            <w:r>
+              <w:rPr>
+                <w:rFonts w:ascii="Calibri" w:hAnsi="Calibri" w:cs="Tahoma"/>
+                <w:b/>
+                <w:color w:val="0075B2"/>
+                <w:sz w:val="20"/>
+                <w:szCs w:val="28"/>
+              </w:rPr>
+              <w:t>Senior software engineer</w:t>
+            </w:r>
+          </w:p>
+          <w:p>
+            <w:pPr>
+              <w:ind w:left="57"/>
+              <w:jc w:val="both"/>
+              <w:rPr>
+                <w:rFonts w:ascii="Calibri" w:hAnsi="Calibri" w:cs="Tahoma"/>
+                <w:b/>
+                <w:sz w:val="16"/>
+                <w:szCs w:val="16"/>
+              </w:rPr>
+            </w:pPr>
+          </w:p>
+          <w:p>
+            <w:pPr>
+              <w:ind w:left="57"/>
+              <w:jc w:val="both"/>
+              <w:rPr>
+                <w:rFonts w:ascii="Calibri" w:hAnsi="Calibri" w:cs="Tahoma"/>
+                <w:b/>
+                <w:color w:val="0075B2"/>
+                <w:sz w:val="20"/>
+                <w:szCs w:val="20"/>
+              </w:rPr>
+            </w:pPr>
+            <w:r>
+              <w:rPr>
+                <w:rFonts w:ascii="Calibri" w:hAnsi="Calibri" w:cs="Tahoma"/>
+                <w:b/>
+                <w:sz w:val="20"/>
+                <w:szCs w:val="20"/>
+              </w:rPr>
+              <w:t>Role</w:t>
+            </w:r>
+          </w:p>
+          <w:p>
+            <w:pPr>
+              <w:pStyle w:val="ListParagraph"/>
+              <w:numPr>
+                <w:ilvl w:val="0"/>
+                <w:numId w:val="21"/>
+              </w:numPr>
+              <w:spacing w:after="200" w:line="276" w:lineRule="auto"/>
+              <w:ind w:left="473" w:right="510"/>
+              <w:jc w:val="both"/>
+              <w:rPr>
+                <w:rFonts w:ascii="Calibri" w:hAnsi="Calibri" w:cs="Tahoma"/>
+                <w:sz w:val="20"/>
+                <w:szCs w:val="20"/>
+              </w:rPr>
+            </w:pPr>
+            <w:r>
+              <w:rPr>
+                <w:rFonts w:ascii="Calibri" w:hAnsi="Calibri" w:cs="Tahoma"/>
+                <w:b/>
+                <w:sz w:val="20"/>
+                <w:szCs w:val="20"/>
+              </w:rPr>
+              <w:t>Innovate, Design and development, automation testing for generic ECG like components to be reused across GE healthcare websites.</w:t>
+            </w:r>
+          </w:p>
+          <w:p>
+            <w:pPr>
+              <w:pStyle w:val="ListParagraph"/>
+              <w:numPr>
+                <w:ilvl w:val="0"/>
+                <w:numId w:val="21"/>
+              </w:numPr>
+              <w:spacing w:after="200" w:line="276" w:lineRule="auto"/>
+              <w:ind w:left="473" w:right="510"/>
+              <w:jc w:val="both"/>
+              <w:rPr>
+                <w:rFonts w:ascii="Calibri" w:hAnsi="Calibri" w:cs="Tahoma"/>
+                <w:sz w:val="20"/>
+                <w:szCs w:val="20"/>
+              </w:rPr>
+            </w:pPr>
+            <w:r>
+              <w:rPr>
+                <w:rFonts w:ascii="Calibri" w:hAnsi="Calibri" w:cs="Tahoma"/>
+                <w:sz w:val="20"/>
+                <w:szCs w:val="20"/>
+              </w:rPr>
+              <w:t xml:space="preserve">Development of </w:t>
+            </w:r>
+            <w:hyperlink r:id="rId14" w:history="1">
+              <w:proofErr w:type="spellStart"/>
+              <w:r>
+                <w:rPr>
+                  <w:rStyle w:val="Hyperlink"/>
+                  <w:rFonts w:ascii="Calibri" w:hAnsi="Calibri" w:cs="Tahoma"/>
+                  <w:sz w:val="20"/>
+                  <w:szCs w:val="20"/>
+                </w:rPr>
+                <w:t>R</w:t>
+              </w:r>
+              <w:r>
+                <w:rPr>
+                  <w:rStyle w:val="Hyperlink"/>
+                  <w:rFonts w:ascii="Calibri" w:hAnsi="Calibri" w:cs="Tahoma"/>
+                  <w:sz w:val="20"/>
+                  <w:szCs w:val="20"/>
+                </w:rPr>
+                <w:t>emote</w:t>
+              </w:r>
+              <w:r>
+                <w:rPr>
+                  <w:rStyle w:val="Hyperlink"/>
+                  <w:rFonts w:ascii="Calibri" w:hAnsi="Calibri" w:cs="Tahoma"/>
+                  <w:sz w:val="20"/>
+                  <w:szCs w:val="20"/>
+                </w:rPr>
+                <w:t>Vie</w:t>
+              </w:r>
+              <w:r>
+                <w:rPr>
+                  <w:rStyle w:val="Hyperlink"/>
+                  <w:rFonts w:ascii="Calibri" w:hAnsi="Calibri" w:cs="Tahoma"/>
+                  <w:sz w:val="20"/>
+                  <w:szCs w:val="20"/>
+                </w:rPr>
+                <w:t>wer</w:t>
+              </w:r>
+              <w:proofErr w:type="spellEnd"/>
+            </w:hyperlink>
+            <w:r>
+              <w:rPr>
+                <w:rFonts w:ascii="Calibri" w:hAnsi="Calibri" w:cs="Tahoma"/>
+                <w:sz w:val="20"/>
+                <w:szCs w:val="20"/>
+              </w:rPr>
+              <w:t xml:space="preserve"> web app, </w:t>
+            </w:r>
+            <w:r>
+              <w:rPr>
+                <w:rFonts w:ascii="Calibri" w:hAnsi="Calibri" w:cs="Tahoma"/>
+                <w:sz w:val="20"/>
+                <w:szCs w:val="20"/>
+              </w:rPr>
+              <w:t xml:space="preserve">to enable doctor to see patient’s clinical parameters from his laptop, without visiting ICU. </w:t>
+            </w:r>
+          </w:p>
+          <w:p>
+            <w:pPr>
+              <w:ind w:left="57"/>
+              <w:jc w:val="both"/>
+              <w:rPr>
+                <w:rFonts w:ascii="Calibri" w:hAnsi="Calibri" w:cs="Tahoma"/>
+                <w:b/>
+                <w:sz w:val="20"/>
+                <w:szCs w:val="20"/>
+              </w:rPr>
+            </w:pPr>
+            <w:r>
+              <w:rPr>
+                <w:rFonts w:ascii="Calibri" w:hAnsi="Calibri" w:cs="Tahoma"/>
+                <w:b/>
+                <w:sz w:val="20"/>
+                <w:szCs w:val="20"/>
+              </w:rPr>
               <w:t>Oct</w:t>
             </w:r>
             <w:r>
@@ -4497,7 +4584,34 @@
                 <w:sz w:val="20"/>
                 <w:szCs w:val="20"/>
               </w:rPr>
-              <w:t>18 - Present</w:t>
+              <w:t xml:space="preserve">18 </w:t>
+            </w:r>
+            <w:r>
+              <w:rPr>
+                <w:rFonts w:ascii="Calibri" w:hAnsi="Calibri" w:cs="Tahoma"/>
+                <w:b/>
+                <w:sz w:val="20"/>
+                <w:szCs w:val="20"/>
+              </w:rPr>
+              <w:t>–</w:t>
+            </w:r>
+            <w:r>
+              <w:rPr>
+                <w:rFonts w:ascii="Calibri" w:hAnsi="Calibri" w:cs="Tahoma"/>
+                <w:b/>
+                <w:sz w:val="20"/>
+                <w:szCs w:val="20"/>
+              </w:rPr>
+              <w:t xml:space="preserve"> </w:t>
+            </w:r>
+            <w:r>
+              <w:rPr>
+                <w:rFonts w:ascii="Calibri" w:hAnsi="Calibri" w:cs="Tahoma"/>
+                <w:b/>
+                <w:sz w:val="20"/>
+                <w:szCs w:val="20"/>
+              </w:rPr>
+              <w:t>Aug’19</w:t>
             </w:r>
           </w:p>
           <w:p>
@@ -5726,12 +5840,12 @@
     </w:tbl>
     <w:p/>
     <w:sectPr>
-      <w:headerReference w:type="even" r:id="rId14"/>
-      <w:headerReference w:type="default" r:id="rId15"/>
-      <w:footerReference w:type="even" r:id="rId16"/>
-      <w:footerReference w:type="default" r:id="rId17"/>
-      <w:headerReference w:type="first" r:id="rId18"/>
-      <w:footerReference w:type="first" r:id="rId19"/>
+      <w:headerReference w:type="even" r:id="rId15"/>
+      <w:headerReference w:type="default" r:id="rId16"/>
+      <w:footerReference w:type="even" r:id="rId17"/>
+      <w:footerReference w:type="default" r:id="rId18"/>
+      <w:headerReference w:type="first" r:id="rId19"/>
+      <w:footerReference w:type="first" r:id="rId20"/>
       <w:pgSz w:w="11906" w:h="16838"/>
       <w:pgMar w:top="720" w:right="794" w:bottom="902" w:left="1440" w:header="720" w:footer="720" w:gutter="0"/>
       <w:cols w:space="720"/>
@@ -5742,7 +5856,7 @@
 </file>
 
 <file path=word/endnotes.xml><?xml version="1.0" encoding="utf-8"?>
-<w:endnotes xmlns:wpc="http://schemas.microsoft.com/office/word/2010/wordprocessingCanvas" xmlns:cx="http://schemas.microsoft.com/office/drawing/2014/chartex" xmlns:cx1="http://schemas.microsoft.com/office/drawing/2015/9/8/chartex" xmlns:cx2="http://schemas.microsoft.com/office/drawing/2015/10/21/chartex" xmlns:cx3="http://schemas.microsoft.com/office/drawing/2016/5/9/chartex" xmlns:cx4="http://schemas.microsoft.com/office/drawing/2016/5/10/chartex" xmlns:cx5="http://schemas.microsoft.com/office/drawing/2016/5/11/chartex" xmlns:cx6="http://schemas.microsoft.com/office/drawing/2016/5/12/chartex" xmlns:cx7="http://schemas.microsoft.com/office/drawing/2016/5/13/chartex" xmlns:cx8="http://schemas.microsoft.com/office/drawing/2016/5/14/chartex" xmlns:mc="http://schemas.openxmlformats.org/markup-compatibility/2006" xmlns:aink="http://schemas.microsoft.com/office/drawing/2016/ink" xmlns:am3d="http://schemas.microsoft.com/office/drawing/2017/model3d" xmlns:o="urn:schemas-microsoft-com:office:office" xmlns:r="http://schemas.openxmlformats.org/officeDocument/2006/relationships" xmlns:m="http://schemas.openxmlformats.org/officeDocument/2006/math" xmlns:v="urn:schemas-microsoft-com:vml" xmlns:wp14="http://schemas.microsoft.com/office/word/2010/wordprocessingDrawing" xmlns:wp="http://schemas.openxmlformats.org/drawingml/2006/wordprocessingDrawing" xmlns:w10="urn:schemas-microsoft-com:office:word" xmlns:w="http://schemas.openxmlformats.org/wordprocessingml/2006/main" xmlns:w14="http://schemas.microsoft.com/office/word/2010/wordml" xmlns:w15="http://schemas.microsoft.com/office/word/2012/wordml" xmlns:w16cid="http://schemas.microsoft.com/office/word/2016/wordml/cid" xmlns:w16se="http://schemas.microsoft.com/office/word/2015/wordml/symex" xmlns:wpg="http://schemas.microsoft.com/office/word/2010/wordprocessingGroup" xmlns:wpi="http://schemas.microsoft.com/office/word/2010/wordprocessingInk" xmlns:wne="http://schemas.microsoft.com/office/word/2006/wordml" xmlns:wps="http://schemas.microsoft.com/office/word/2010/wordprocessingShape" mc:Ignorable="w14 w15 w16se w16cid wp14">
+<w:endnotes xmlns:wpc="http://schemas.microsoft.com/office/word/2010/wordprocessingCanvas" xmlns:cx="http://schemas.microsoft.com/office/drawing/2014/chartex" xmlns:cx1="http://schemas.microsoft.com/office/drawing/2015/9/8/chartex" xmlns:cx2="http://schemas.microsoft.com/office/drawing/2015/10/21/chartex" xmlns:cx3="http://schemas.microsoft.com/office/drawing/2016/5/9/chartex" xmlns:cx4="http://schemas.microsoft.com/office/drawing/2016/5/10/chartex" xmlns:cx5="http://schemas.microsoft.com/office/drawing/2016/5/11/chartex" xmlns:cx6="http://schemas.microsoft.com/office/drawing/2016/5/12/chartex" xmlns:cx7="http://schemas.microsoft.com/office/drawing/2016/5/13/chartex" xmlns:cx8="http://schemas.microsoft.com/office/drawing/2016/5/14/chartex" xmlns:mc="http://schemas.openxmlformats.org/markup-compatibility/2006" xmlns:aink="http://schemas.microsoft.com/office/drawing/2016/ink" xmlns:am3d="http://schemas.microsoft.com/office/drawing/2017/model3d" xmlns:o="urn:schemas-microsoft-com:office:office" xmlns:r="http://schemas.openxmlformats.org/officeDocument/2006/relationships" xmlns:m="http://schemas.openxmlformats.org/officeDocument/2006/math" xmlns:v="urn:schemas-microsoft-com:vml" xmlns:wp14="http://schemas.microsoft.com/office/word/2010/wordprocessingDrawing" xmlns:wp="http://schemas.openxmlformats.org/drawingml/2006/wordprocessingDrawing" xmlns:w10="urn:schemas-microsoft-com:office:word" xmlns:w="http://schemas.openxmlformats.org/wordprocessingml/2006/main" xmlns:w14="http://schemas.microsoft.com/office/word/2010/wordml" xmlns:w15="http://schemas.microsoft.com/office/word/2012/wordml" xmlns:w16cex="http://schemas.microsoft.com/office/word/2018/wordml/cex" xmlns:w16cid="http://schemas.microsoft.com/office/word/2016/wordml/cid" xmlns:w16="http://schemas.microsoft.com/office/word/2018/wordml" xmlns:w16se="http://schemas.microsoft.com/office/word/2015/wordml/symex" xmlns:wpg="http://schemas.microsoft.com/office/word/2010/wordprocessingGroup" xmlns:wpi="http://schemas.microsoft.com/office/word/2010/wordprocessingInk" xmlns:wne="http://schemas.microsoft.com/office/word/2006/wordml" xmlns:wps="http://schemas.microsoft.com/office/word/2010/wordprocessingShape" mc:Ignorable="w14 w15 w16se w16cid w16 w16cex wp14">
   <w:endnote w:type="separator" w:id="-1">
     <w:p>
       <w:pPr>
@@ -5767,7 +5881,7 @@
 </file>
 
 <file path=word/footer1.xml><?xml version="1.0" encoding="utf-8"?>
-<w:ftr xmlns:wpc="http://schemas.microsoft.com/office/word/2010/wordprocessingCanvas" xmlns:cx="http://schemas.microsoft.com/office/drawing/2014/chartex" xmlns:cx1="http://schemas.microsoft.com/office/drawing/2015/9/8/chartex" xmlns:cx2="http://schemas.microsoft.com/office/drawing/2015/10/21/chartex" xmlns:cx3="http://schemas.microsoft.com/office/drawing/2016/5/9/chartex" xmlns:cx4="http://schemas.microsoft.com/office/drawing/2016/5/10/chartex" xmlns:cx5="http://schemas.microsoft.com/office/drawing/2016/5/11/chartex" xmlns:cx6="http://schemas.microsoft.com/office/drawing/2016/5/12/chartex" xmlns:cx7="http://schemas.microsoft.com/office/drawing/2016/5/13/chartex" xmlns:cx8="http://schemas.microsoft.com/office/drawing/2016/5/14/chartex" xmlns:mc="http://schemas.openxmlformats.org/markup-compatibility/2006" xmlns:aink="http://schemas.microsoft.com/office/drawing/2016/ink" xmlns:am3d="http://schemas.microsoft.com/office/drawing/2017/model3d" xmlns:o="urn:schemas-microsoft-com:office:office" xmlns:r="http://schemas.openxmlformats.org/officeDocument/2006/relationships" xmlns:m="http://schemas.openxmlformats.org/officeDocument/2006/math" xmlns:v="urn:schemas-microsoft-com:vml" xmlns:wp14="http://schemas.microsoft.com/office/word/2010/wordprocessingDrawing" xmlns:wp="http://schemas.openxmlformats.org/drawingml/2006/wordprocessingDrawing" xmlns:w10="urn:schemas-microsoft-com:office:word" xmlns:w="http://schemas.openxmlformats.org/wordprocessingml/2006/main" xmlns:w14="http://schemas.microsoft.com/office/word/2010/wordml" xmlns:w15="http://schemas.microsoft.com/office/word/2012/wordml" xmlns:w16cid="http://schemas.microsoft.com/office/word/2016/wordml/cid" xmlns:w16se="http://schemas.microsoft.com/office/word/2015/wordml/symex" xmlns:wpg="http://schemas.microsoft.com/office/word/2010/wordprocessingGroup" xmlns:wpi="http://schemas.microsoft.com/office/word/2010/wordprocessingInk" xmlns:wne="http://schemas.microsoft.com/office/word/2006/wordml" xmlns:wps="http://schemas.microsoft.com/office/word/2010/wordprocessingShape" mc:Ignorable="w14 w15 w16se w16cid wp14">
+<w:ftr xmlns:wpc="http://schemas.microsoft.com/office/word/2010/wordprocessingCanvas" xmlns:cx="http://schemas.microsoft.com/office/drawing/2014/chartex" xmlns:cx1="http://schemas.microsoft.com/office/drawing/2015/9/8/chartex" xmlns:cx2="http://schemas.microsoft.com/office/drawing/2015/10/21/chartex" xmlns:cx3="http://schemas.microsoft.com/office/drawing/2016/5/9/chartex" xmlns:cx4="http://schemas.microsoft.com/office/drawing/2016/5/10/chartex" xmlns:cx5="http://schemas.microsoft.com/office/drawing/2016/5/11/chartex" xmlns:cx6="http://schemas.microsoft.com/office/drawing/2016/5/12/chartex" xmlns:cx7="http://schemas.microsoft.com/office/drawing/2016/5/13/chartex" xmlns:cx8="http://schemas.microsoft.com/office/drawing/2016/5/14/chartex" xmlns:mc="http://schemas.openxmlformats.org/markup-compatibility/2006" xmlns:aink="http://schemas.microsoft.com/office/drawing/2016/ink" xmlns:am3d="http://schemas.microsoft.com/office/drawing/2017/model3d" xmlns:o="urn:schemas-microsoft-com:office:office" xmlns:r="http://schemas.openxmlformats.org/officeDocument/2006/relationships" xmlns:m="http://schemas.openxmlformats.org/officeDocument/2006/math" xmlns:v="urn:schemas-microsoft-com:vml" xmlns:wp14="http://schemas.microsoft.com/office/word/2010/wordprocessingDrawing" xmlns:wp="http://schemas.openxmlformats.org/drawingml/2006/wordprocessingDrawing" xmlns:w10="urn:schemas-microsoft-com:office:word" xmlns:w="http://schemas.openxmlformats.org/wordprocessingml/2006/main" xmlns:w14="http://schemas.microsoft.com/office/word/2010/wordml" xmlns:w15="http://schemas.microsoft.com/office/word/2012/wordml" xmlns:w16cex="http://schemas.microsoft.com/office/word/2018/wordml/cex" xmlns:w16cid="http://schemas.microsoft.com/office/word/2016/wordml/cid" xmlns:w16="http://schemas.microsoft.com/office/word/2018/wordml" xmlns:w16se="http://schemas.microsoft.com/office/word/2015/wordml/symex" xmlns:wpg="http://schemas.microsoft.com/office/word/2010/wordprocessingGroup" xmlns:wpi="http://schemas.microsoft.com/office/word/2010/wordprocessingInk" xmlns:wne="http://schemas.microsoft.com/office/word/2006/wordml" xmlns:wps="http://schemas.microsoft.com/office/word/2010/wordprocessingShape" mc:Ignorable="w14 w15 w16se w16cid w16 w16cex wp14">
   <w:p>
     <w:pPr>
       <w:pStyle w:val="Footer"/>
@@ -5777,7 +5891,7 @@
 </file>
 
 <file path=word/footer2.xml><?xml version="1.0" encoding="utf-8"?>
-<w:ftr xmlns:wpc="http://schemas.microsoft.com/office/word/2010/wordprocessingCanvas" xmlns:cx="http://schemas.microsoft.com/office/drawing/2014/chartex" xmlns:cx1="http://schemas.microsoft.com/office/drawing/2015/9/8/chartex" xmlns:cx2="http://schemas.microsoft.com/office/drawing/2015/10/21/chartex" xmlns:cx3="http://schemas.microsoft.com/office/drawing/2016/5/9/chartex" xmlns:cx4="http://schemas.microsoft.com/office/drawing/2016/5/10/chartex" xmlns:cx5="http://schemas.microsoft.com/office/drawing/2016/5/11/chartex" xmlns:cx6="http://schemas.microsoft.com/office/drawing/2016/5/12/chartex" xmlns:cx7="http://schemas.microsoft.com/office/drawing/2016/5/13/chartex" xmlns:cx8="http://schemas.microsoft.com/office/drawing/2016/5/14/chartex" xmlns:mc="http://schemas.openxmlformats.org/markup-compatibility/2006" xmlns:aink="http://schemas.microsoft.com/office/drawing/2016/ink" xmlns:am3d="http://schemas.microsoft.com/office/drawing/2017/model3d" xmlns:o="urn:schemas-microsoft-com:office:office" xmlns:r="http://schemas.openxmlformats.org/officeDocument/2006/relationships" xmlns:m="http://schemas.openxmlformats.org/officeDocument/2006/math" xmlns:v="urn:schemas-microsoft-com:vml" xmlns:wp14="http://schemas.microsoft.com/office/word/2010/wordprocessingDrawing" xmlns:wp="http://schemas.openxmlformats.org/drawingml/2006/wordprocessingDrawing" xmlns:w10="urn:schemas-microsoft-com:office:word" xmlns:w="http://schemas.openxmlformats.org/wordprocessingml/2006/main" xmlns:w14="http://schemas.microsoft.com/office/word/2010/wordml" xmlns:w15="http://schemas.microsoft.com/office/word/2012/wordml" xmlns:w16cid="http://schemas.microsoft.com/office/word/2016/wordml/cid" xmlns:w16se="http://schemas.microsoft.com/office/word/2015/wordml/symex" xmlns:wpg="http://schemas.microsoft.com/office/word/2010/wordprocessingGroup" xmlns:wpi="http://schemas.microsoft.com/office/word/2010/wordprocessingInk" xmlns:wne="http://schemas.microsoft.com/office/word/2006/wordml" xmlns:wps="http://schemas.microsoft.com/office/word/2010/wordprocessingShape" mc:Ignorable="w14 w15 w16se w16cid wp14">
+<w:ftr xmlns:wpc="http://schemas.microsoft.com/office/word/2010/wordprocessingCanvas" xmlns:cx="http://schemas.microsoft.com/office/drawing/2014/chartex" xmlns:cx1="http://schemas.microsoft.com/office/drawing/2015/9/8/chartex" xmlns:cx2="http://schemas.microsoft.com/office/drawing/2015/10/21/chartex" xmlns:cx3="http://schemas.microsoft.com/office/drawing/2016/5/9/chartex" xmlns:cx4="http://schemas.microsoft.com/office/drawing/2016/5/10/chartex" xmlns:cx5="http://schemas.microsoft.com/office/drawing/2016/5/11/chartex" xmlns:cx6="http://schemas.microsoft.com/office/drawing/2016/5/12/chartex" xmlns:cx7="http://schemas.microsoft.com/office/drawing/2016/5/13/chartex" xmlns:cx8="http://schemas.microsoft.com/office/drawing/2016/5/14/chartex" xmlns:mc="http://schemas.openxmlformats.org/markup-compatibility/2006" xmlns:aink="http://schemas.microsoft.com/office/drawing/2016/ink" xmlns:am3d="http://schemas.microsoft.com/office/drawing/2017/model3d" xmlns:o="urn:schemas-microsoft-com:office:office" xmlns:r="http://schemas.openxmlformats.org/officeDocument/2006/relationships" xmlns:m="http://schemas.openxmlformats.org/officeDocument/2006/math" xmlns:v="urn:schemas-microsoft-com:vml" xmlns:wp14="http://schemas.microsoft.com/office/word/2010/wordprocessingDrawing" xmlns:wp="http://schemas.openxmlformats.org/drawingml/2006/wordprocessingDrawing" xmlns:w10="urn:schemas-microsoft-com:office:word" xmlns:w="http://schemas.openxmlformats.org/wordprocessingml/2006/main" xmlns:w14="http://schemas.microsoft.com/office/word/2010/wordml" xmlns:w15="http://schemas.microsoft.com/office/word/2012/wordml" xmlns:w16cex="http://schemas.microsoft.com/office/word/2018/wordml/cex" xmlns:w16cid="http://schemas.microsoft.com/office/word/2016/wordml/cid" xmlns:w16="http://schemas.microsoft.com/office/word/2018/wordml" xmlns:w16se="http://schemas.microsoft.com/office/word/2015/wordml/symex" xmlns:wpg="http://schemas.microsoft.com/office/word/2010/wordprocessingGroup" xmlns:wpi="http://schemas.microsoft.com/office/word/2010/wordprocessingInk" xmlns:wne="http://schemas.microsoft.com/office/word/2006/wordml" xmlns:wps="http://schemas.microsoft.com/office/word/2010/wordprocessingShape" mc:Ignorable="w14 w15 w16se w16cid w16 w16cex wp14">
   <w:p>
     <w:pPr>
       <w:pStyle w:val="Footer"/>
@@ -5787,7 +5901,7 @@
 </file>
 
 <file path=word/footer3.xml><?xml version="1.0" encoding="utf-8"?>
-<w:ftr xmlns:wpc="http://schemas.microsoft.com/office/word/2010/wordprocessingCanvas" xmlns:cx="http://schemas.microsoft.com/office/drawing/2014/chartex" xmlns:cx1="http://schemas.microsoft.com/office/drawing/2015/9/8/chartex" xmlns:cx2="http://schemas.microsoft.com/office/drawing/2015/10/21/chartex" xmlns:cx3="http://schemas.microsoft.com/office/drawing/2016/5/9/chartex" xmlns:cx4="http://schemas.microsoft.com/office/drawing/2016/5/10/chartex" xmlns:cx5="http://schemas.microsoft.com/office/drawing/2016/5/11/chartex" xmlns:cx6="http://schemas.microsoft.com/office/drawing/2016/5/12/chartex" xmlns:cx7="http://schemas.microsoft.com/office/drawing/2016/5/13/chartex" xmlns:cx8="http://schemas.microsoft.com/office/drawing/2016/5/14/chartex" xmlns:mc="http://schemas.openxmlformats.org/markup-compatibility/2006" xmlns:aink="http://schemas.microsoft.com/office/drawing/2016/ink" xmlns:am3d="http://schemas.microsoft.com/office/drawing/2017/model3d" xmlns:o="urn:schemas-microsoft-com:office:office" xmlns:r="http://schemas.openxmlformats.org/officeDocument/2006/relationships" xmlns:m="http://schemas.openxmlformats.org/officeDocument/2006/math" xmlns:v="urn:schemas-microsoft-com:vml" xmlns:wp14="http://schemas.microsoft.com/office/word/2010/wordprocessingDrawing" xmlns:wp="http://schemas.openxmlformats.org/drawingml/2006/wordprocessingDrawing" xmlns:w10="urn:schemas-microsoft-com:office:word" xmlns:w="http://schemas.openxmlformats.org/wordprocessingml/2006/main" xmlns:w14="http://schemas.microsoft.com/office/word/2010/wordml" xmlns:w15="http://schemas.microsoft.com/office/word/2012/wordml" xmlns:w16cid="http://schemas.microsoft.com/office/word/2016/wordml/cid" xmlns:w16se="http://schemas.microsoft.com/office/word/2015/wordml/symex" xmlns:wpg="http://schemas.microsoft.com/office/word/2010/wordprocessingGroup" xmlns:wpi="http://schemas.microsoft.com/office/word/2010/wordprocessingInk" xmlns:wne="http://schemas.microsoft.com/office/word/2006/wordml" xmlns:wps="http://schemas.microsoft.com/office/word/2010/wordprocessingShape" mc:Ignorable="w14 w15 w16se w16cid wp14">
+<w:ftr xmlns:wpc="http://schemas.microsoft.com/office/word/2010/wordprocessingCanvas" xmlns:cx="http://schemas.microsoft.com/office/drawing/2014/chartex" xmlns:cx1="http://schemas.microsoft.com/office/drawing/2015/9/8/chartex" xmlns:cx2="http://schemas.microsoft.com/office/drawing/2015/10/21/chartex" xmlns:cx3="http://schemas.microsoft.com/office/drawing/2016/5/9/chartex" xmlns:cx4="http://schemas.microsoft.com/office/drawing/2016/5/10/chartex" xmlns:cx5="http://schemas.microsoft.com/office/drawing/2016/5/11/chartex" xmlns:cx6="http://schemas.microsoft.com/office/drawing/2016/5/12/chartex" xmlns:cx7="http://schemas.microsoft.com/office/drawing/2016/5/13/chartex" xmlns:cx8="http://schemas.microsoft.com/office/drawing/2016/5/14/chartex" xmlns:mc="http://schemas.openxmlformats.org/markup-compatibility/2006" xmlns:aink="http://schemas.microsoft.com/office/drawing/2016/ink" xmlns:am3d="http://schemas.microsoft.com/office/drawing/2017/model3d" xmlns:o="urn:schemas-microsoft-com:office:office" xmlns:r="http://schemas.openxmlformats.org/officeDocument/2006/relationships" xmlns:m="http://schemas.openxmlformats.org/officeDocument/2006/math" xmlns:v="urn:schemas-microsoft-com:vml" xmlns:wp14="http://schemas.microsoft.com/office/word/2010/wordprocessingDrawing" xmlns:wp="http://schemas.openxmlformats.org/drawingml/2006/wordprocessingDrawing" xmlns:w10="urn:schemas-microsoft-com:office:word" xmlns:w="http://schemas.openxmlformats.org/wordprocessingml/2006/main" xmlns:w14="http://schemas.microsoft.com/office/word/2010/wordml" xmlns:w15="http://schemas.microsoft.com/office/word/2012/wordml" xmlns:w16cex="http://schemas.microsoft.com/office/word/2018/wordml/cex" xmlns:w16cid="http://schemas.microsoft.com/office/word/2016/wordml/cid" xmlns:w16="http://schemas.microsoft.com/office/word/2018/wordml" xmlns:w16se="http://schemas.microsoft.com/office/word/2015/wordml/symex" xmlns:wpg="http://schemas.microsoft.com/office/word/2010/wordprocessingGroup" xmlns:wpi="http://schemas.microsoft.com/office/word/2010/wordprocessingInk" xmlns:wne="http://schemas.microsoft.com/office/word/2006/wordml" xmlns:wps="http://schemas.microsoft.com/office/word/2010/wordprocessingShape" mc:Ignorable="w14 w15 w16se w16cid w16 w16cex wp14">
   <w:p>
     <w:pPr>
       <w:pStyle w:val="Footer"/>
@@ -5797,7 +5911,7 @@
 </file>
 
 <file path=word/footnotes.xml><?xml version="1.0" encoding="utf-8"?>
-<w:footnotes xmlns:wpc="http://schemas.microsoft.com/office/word/2010/wordprocessingCanvas" xmlns:cx="http://schemas.microsoft.com/office/drawing/2014/chartex" xmlns:cx1="http://schemas.microsoft.com/office/drawing/2015/9/8/chartex" xmlns:cx2="http://schemas.microsoft.com/office/drawing/2015/10/21/chartex" xmlns:cx3="http://schemas.microsoft.com/office/drawing/2016/5/9/chartex" xmlns:cx4="http://schemas.microsoft.com/office/drawing/2016/5/10/chartex" xmlns:cx5="http://schemas.microsoft.com/office/drawing/2016/5/11/chartex" xmlns:cx6="http://schemas.microsoft.com/office/drawing/2016/5/12/chartex" xmlns:cx7="http://schemas.microsoft.com/office/drawing/2016/5/13/chartex" xmlns:cx8="http://schemas.microsoft.com/office/drawing/2016/5/14/chartex" xmlns:mc="http://schemas.openxmlformats.org/markup-compatibility/2006" xmlns:aink="http://schemas.microsoft.com/office/drawing/2016/ink" xmlns:am3d="http://schemas.microsoft.com/office/drawing/2017/model3d" xmlns:o="urn:schemas-microsoft-com:office:office" xmlns:r="http://schemas.openxmlformats.org/officeDocument/2006/relationships" xmlns:m="http://schemas.openxmlformats.org/officeDocument/2006/math" xmlns:v="urn:schemas-microsoft-com:vml" xmlns:wp14="http://schemas.microsoft.com/office/word/2010/wordprocessingDrawing" xmlns:wp="http://schemas.openxmlformats.org/drawingml/2006/wordprocessingDrawing" xmlns:w10="urn:schemas-microsoft-com:office:word" xmlns:w="http://schemas.openxmlformats.org/wordprocessingml/2006/main" xmlns:w14="http://schemas.microsoft.com/office/word/2010/wordml" xmlns:w15="http://schemas.microsoft.com/office/word/2012/wordml" xmlns:w16cid="http://schemas.microsoft.com/office/word/2016/wordml/cid" xmlns:w16se="http://schemas.microsoft.com/office/word/2015/wordml/symex" xmlns:wpg="http://schemas.microsoft.com/office/word/2010/wordprocessingGroup" xmlns:wpi="http://schemas.microsoft.com/office/word/2010/wordprocessingInk" xmlns:wne="http://schemas.microsoft.com/office/word/2006/wordml" xmlns:wps="http://schemas.microsoft.com/office/word/2010/wordprocessingShape" mc:Ignorable="w14 w15 w16se w16cid wp14">
+<w:footnotes xmlns:wpc="http://schemas.microsoft.com/office/word/2010/wordprocessingCanvas" xmlns:cx="http://schemas.microsoft.com/office/drawing/2014/chartex" xmlns:cx1="http://schemas.microsoft.com/office/drawing/2015/9/8/chartex" xmlns:cx2="http://schemas.microsoft.com/office/drawing/2015/10/21/chartex" xmlns:cx3="http://schemas.microsoft.com/office/drawing/2016/5/9/chartex" xmlns:cx4="http://schemas.microsoft.com/office/drawing/2016/5/10/chartex" xmlns:cx5="http://schemas.microsoft.com/office/drawing/2016/5/11/chartex" xmlns:cx6="http://schemas.microsoft.com/office/drawing/2016/5/12/chartex" xmlns:cx7="http://schemas.microsoft.com/office/drawing/2016/5/13/chartex" xmlns:cx8="http://schemas.microsoft.com/office/drawing/2016/5/14/chartex" xmlns:mc="http://schemas.openxmlformats.org/markup-compatibility/2006" xmlns:aink="http://schemas.microsoft.com/office/drawing/2016/ink" xmlns:am3d="http://schemas.microsoft.com/office/drawing/2017/model3d" xmlns:o="urn:schemas-microsoft-com:office:office" xmlns:r="http://schemas.openxmlformats.org/officeDocument/2006/relationships" xmlns:m="http://schemas.openxmlformats.org/officeDocument/2006/math" xmlns:v="urn:schemas-microsoft-com:vml" xmlns:wp14="http://schemas.microsoft.com/office/word/2010/wordprocessingDrawing" xmlns:wp="http://schemas.openxmlformats.org/drawingml/2006/wordprocessingDrawing" xmlns:w10="urn:schemas-microsoft-com:office:word" xmlns:w="http://schemas.openxmlformats.org/wordprocessingml/2006/main" xmlns:w14="http://schemas.microsoft.com/office/word/2010/wordml" xmlns:w15="http://schemas.microsoft.com/office/word/2012/wordml" xmlns:w16cex="http://schemas.microsoft.com/office/word/2018/wordml/cex" xmlns:w16cid="http://schemas.microsoft.com/office/word/2016/wordml/cid" xmlns:w16="http://schemas.microsoft.com/office/word/2018/wordml" xmlns:w16se="http://schemas.microsoft.com/office/word/2015/wordml/symex" xmlns:wpg="http://schemas.microsoft.com/office/word/2010/wordprocessingGroup" xmlns:wpi="http://schemas.microsoft.com/office/word/2010/wordprocessingInk" xmlns:wne="http://schemas.microsoft.com/office/word/2006/wordml" xmlns:wps="http://schemas.microsoft.com/office/word/2010/wordprocessingShape" mc:Ignorable="w14 w15 w16se w16cid w16 w16cex wp14">
   <w:footnote w:type="separator" w:id="-1">
     <w:p>
       <w:pPr>
@@ -5822,7 +5936,7 @@
 </file>
 
 <file path=word/header1.xml><?xml version="1.0" encoding="utf-8"?>
-<w:hdr xmlns:wpc="http://schemas.microsoft.com/office/word/2010/wordprocessingCanvas" xmlns:cx="http://schemas.microsoft.com/office/drawing/2014/chartex" xmlns:cx1="http://schemas.microsoft.com/office/drawing/2015/9/8/chartex" xmlns:cx2="http://schemas.microsoft.com/office/drawing/2015/10/21/chartex" xmlns:cx3="http://schemas.microsoft.com/office/drawing/2016/5/9/chartex" xmlns:cx4="http://schemas.microsoft.com/office/drawing/2016/5/10/chartex" xmlns:cx5="http://schemas.microsoft.com/office/drawing/2016/5/11/chartex" xmlns:cx6="http://schemas.microsoft.com/office/drawing/2016/5/12/chartex" xmlns:cx7="http://schemas.microsoft.com/office/drawing/2016/5/13/chartex" xmlns:cx8="http://schemas.microsoft.com/office/drawing/2016/5/14/chartex" xmlns:mc="http://schemas.openxmlformats.org/markup-compatibility/2006" xmlns:aink="http://schemas.microsoft.com/office/drawing/2016/ink" xmlns:am3d="http://schemas.microsoft.com/office/drawing/2017/model3d" xmlns:o="urn:schemas-microsoft-com:office:office" xmlns:r="http://schemas.openxmlformats.org/officeDocument/2006/relationships" xmlns:m="http://schemas.openxmlformats.org/officeDocument/2006/math" xmlns:v="urn:schemas-microsoft-com:vml" xmlns:wp14="http://schemas.microsoft.com/office/word/2010/wordprocessingDrawing" xmlns:wp="http://schemas.openxmlformats.org/drawingml/2006/wordprocessingDrawing" xmlns:w10="urn:schemas-microsoft-com:office:word" xmlns:w="http://schemas.openxmlformats.org/wordprocessingml/2006/main" xmlns:w14="http://schemas.microsoft.com/office/word/2010/wordml" xmlns:w15="http://schemas.microsoft.com/office/word/2012/wordml" xmlns:w16cid="http://schemas.microsoft.com/office/word/2016/wordml/cid" xmlns:w16se="http://schemas.microsoft.com/office/word/2015/wordml/symex" xmlns:wpg="http://schemas.microsoft.com/office/word/2010/wordprocessingGroup" xmlns:wpi="http://schemas.microsoft.com/office/word/2010/wordprocessingInk" xmlns:wne="http://schemas.microsoft.com/office/word/2006/wordml" xmlns:wps="http://schemas.microsoft.com/office/word/2010/wordprocessingShape" mc:Ignorable="w14 w15 w16se w16cid wp14">
+<w:hdr xmlns:wpc="http://schemas.microsoft.com/office/word/2010/wordprocessingCanvas" xmlns:cx="http://schemas.microsoft.com/office/drawing/2014/chartex" xmlns:cx1="http://schemas.microsoft.com/office/drawing/2015/9/8/chartex" xmlns:cx2="http://schemas.microsoft.com/office/drawing/2015/10/21/chartex" xmlns:cx3="http://schemas.microsoft.com/office/drawing/2016/5/9/chartex" xmlns:cx4="http://schemas.microsoft.com/office/drawing/2016/5/10/chartex" xmlns:cx5="http://schemas.microsoft.com/office/drawing/2016/5/11/chartex" xmlns:cx6="http://schemas.microsoft.com/office/drawing/2016/5/12/chartex" xmlns:cx7="http://schemas.microsoft.com/office/drawing/2016/5/13/chartex" xmlns:cx8="http://schemas.microsoft.com/office/drawing/2016/5/14/chartex" xmlns:mc="http://schemas.openxmlformats.org/markup-compatibility/2006" xmlns:aink="http://schemas.microsoft.com/office/drawing/2016/ink" xmlns:am3d="http://schemas.microsoft.com/office/drawing/2017/model3d" xmlns:o="urn:schemas-microsoft-com:office:office" xmlns:r="http://schemas.openxmlformats.org/officeDocument/2006/relationships" xmlns:m="http://schemas.openxmlformats.org/officeDocument/2006/math" xmlns:v="urn:schemas-microsoft-com:vml" xmlns:wp14="http://schemas.microsoft.com/office/word/2010/wordprocessingDrawing" xmlns:wp="http://schemas.openxmlformats.org/drawingml/2006/wordprocessingDrawing" xmlns:w10="urn:schemas-microsoft-com:office:word" xmlns:w="http://schemas.openxmlformats.org/wordprocessingml/2006/main" xmlns:w14="http://schemas.microsoft.com/office/word/2010/wordml" xmlns:w15="http://schemas.microsoft.com/office/word/2012/wordml" xmlns:w16cex="http://schemas.microsoft.com/office/word/2018/wordml/cex" xmlns:w16cid="http://schemas.microsoft.com/office/word/2016/wordml/cid" xmlns:w16="http://schemas.microsoft.com/office/word/2018/wordml" xmlns:w16se="http://schemas.microsoft.com/office/word/2015/wordml/symex" xmlns:wpg="http://schemas.microsoft.com/office/word/2010/wordprocessingGroup" xmlns:wpi="http://schemas.microsoft.com/office/word/2010/wordprocessingInk" xmlns:wne="http://schemas.microsoft.com/office/word/2006/wordml" xmlns:wps="http://schemas.microsoft.com/office/word/2010/wordprocessingShape" mc:Ignorable="w14 w15 w16se w16cid w16 w16cex wp14">
   <w:p>
     <w:pPr>
       <w:pStyle w:val="Header"/>
@@ -5832,7 +5946,7 @@
 </file>
 
 <file path=word/header2.xml><?xml version="1.0" encoding="utf-8"?>
-<w:hdr xmlns:wpc="http://schemas.microsoft.com/office/word/2010/wordprocessingCanvas" xmlns:cx="http://schemas.microsoft.com/office/drawing/2014/chartex" xmlns:cx1="http://schemas.microsoft.com/office/drawing/2015/9/8/chartex" xmlns:cx2="http://schemas.microsoft.com/office/drawing/2015/10/21/chartex" xmlns:cx3="http://schemas.microsoft.com/office/drawing/2016/5/9/chartex" xmlns:cx4="http://schemas.microsoft.com/office/drawing/2016/5/10/chartex" xmlns:cx5="http://schemas.microsoft.com/office/drawing/2016/5/11/chartex" xmlns:cx6="http://schemas.microsoft.com/office/drawing/2016/5/12/chartex" xmlns:cx7="http://schemas.microsoft.com/office/drawing/2016/5/13/chartex" xmlns:cx8="http://schemas.microsoft.com/office/drawing/2016/5/14/chartex" xmlns:mc="http://schemas.openxmlformats.org/markup-compatibility/2006" xmlns:aink="http://schemas.microsoft.com/office/drawing/2016/ink" xmlns:am3d="http://schemas.microsoft.com/office/drawing/2017/model3d" xmlns:o="urn:schemas-microsoft-com:office:office" xmlns:r="http://schemas.openxmlformats.org/officeDocument/2006/relationships" xmlns:m="http://schemas.openxmlformats.org/officeDocument/2006/math" xmlns:v="urn:schemas-microsoft-com:vml" xmlns:wp14="http://schemas.microsoft.com/office/word/2010/wordprocessingDrawing" xmlns:wp="http://schemas.openxmlformats.org/drawingml/2006/wordprocessingDrawing" xmlns:w10="urn:schemas-microsoft-com:office:word" xmlns:w="http://schemas.openxmlformats.org/wordprocessingml/2006/main" xmlns:w14="http://schemas.microsoft.com/office/word/2010/wordml" xmlns:w15="http://schemas.microsoft.com/office/word/2012/wordml" xmlns:w16cid="http://schemas.microsoft.com/office/word/2016/wordml/cid" xmlns:w16se="http://schemas.microsoft.com/office/word/2015/wordml/symex" xmlns:wpg="http://schemas.microsoft.com/office/word/2010/wordprocessingGroup" xmlns:wpi="http://schemas.microsoft.com/office/word/2010/wordprocessingInk" xmlns:wne="http://schemas.microsoft.com/office/word/2006/wordml" xmlns:wps="http://schemas.microsoft.com/office/word/2010/wordprocessingShape" mc:Ignorable="w14 w15 w16se w16cid wp14">
+<w:hdr xmlns:wpc="http://schemas.microsoft.com/office/word/2010/wordprocessingCanvas" xmlns:cx="http://schemas.microsoft.com/office/drawing/2014/chartex" xmlns:cx1="http://schemas.microsoft.com/office/drawing/2015/9/8/chartex" xmlns:cx2="http://schemas.microsoft.com/office/drawing/2015/10/21/chartex" xmlns:cx3="http://schemas.microsoft.com/office/drawing/2016/5/9/chartex" xmlns:cx4="http://schemas.microsoft.com/office/drawing/2016/5/10/chartex" xmlns:cx5="http://schemas.microsoft.com/office/drawing/2016/5/11/chartex" xmlns:cx6="http://schemas.microsoft.com/office/drawing/2016/5/12/chartex" xmlns:cx7="http://schemas.microsoft.com/office/drawing/2016/5/13/chartex" xmlns:cx8="http://schemas.microsoft.com/office/drawing/2016/5/14/chartex" xmlns:mc="http://schemas.openxmlformats.org/markup-compatibility/2006" xmlns:aink="http://schemas.microsoft.com/office/drawing/2016/ink" xmlns:am3d="http://schemas.microsoft.com/office/drawing/2017/model3d" xmlns:o="urn:schemas-microsoft-com:office:office" xmlns:r="http://schemas.openxmlformats.org/officeDocument/2006/relationships" xmlns:m="http://schemas.openxmlformats.org/officeDocument/2006/math" xmlns:v="urn:schemas-microsoft-com:vml" xmlns:wp14="http://schemas.microsoft.com/office/word/2010/wordprocessingDrawing" xmlns:wp="http://schemas.openxmlformats.org/drawingml/2006/wordprocessingDrawing" xmlns:w10="urn:schemas-microsoft-com:office:word" xmlns:w="http://schemas.openxmlformats.org/wordprocessingml/2006/main" xmlns:w14="http://schemas.microsoft.com/office/word/2010/wordml" xmlns:w15="http://schemas.microsoft.com/office/word/2012/wordml" xmlns:w16cex="http://schemas.microsoft.com/office/word/2018/wordml/cex" xmlns:w16cid="http://schemas.microsoft.com/office/word/2016/wordml/cid" xmlns:w16="http://schemas.microsoft.com/office/word/2018/wordml" xmlns:w16se="http://schemas.microsoft.com/office/word/2015/wordml/symex" xmlns:wpg="http://schemas.microsoft.com/office/word/2010/wordprocessingGroup" xmlns:wpi="http://schemas.microsoft.com/office/word/2010/wordprocessingInk" xmlns:wne="http://schemas.microsoft.com/office/word/2006/wordml" xmlns:wps="http://schemas.microsoft.com/office/word/2010/wordprocessingShape" mc:Ignorable="w14 w15 w16se w16cid w16 w16cex wp14">
   <w:p>
     <w:pPr>
       <w:pStyle w:val="Header"/>
@@ -5842,7 +5956,7 @@
 </file>
 
 <file path=word/header3.xml><?xml version="1.0" encoding="utf-8"?>
-<w:hdr xmlns:wpc="http://schemas.microsoft.com/office/word/2010/wordprocessingCanvas" xmlns:cx="http://schemas.microsoft.com/office/drawing/2014/chartex" xmlns:cx1="http://schemas.microsoft.com/office/drawing/2015/9/8/chartex" xmlns:cx2="http://schemas.microsoft.com/office/drawing/2015/10/21/chartex" xmlns:cx3="http://schemas.microsoft.com/office/drawing/2016/5/9/chartex" xmlns:cx4="http://schemas.microsoft.com/office/drawing/2016/5/10/chartex" xmlns:cx5="http://schemas.microsoft.com/office/drawing/2016/5/11/chartex" xmlns:cx6="http://schemas.microsoft.com/office/drawing/2016/5/12/chartex" xmlns:cx7="http://schemas.microsoft.com/office/drawing/2016/5/13/chartex" xmlns:cx8="http://schemas.microsoft.com/office/drawing/2016/5/14/chartex" xmlns:mc="http://schemas.openxmlformats.org/markup-compatibility/2006" xmlns:aink="http://schemas.microsoft.com/office/drawing/2016/ink" xmlns:am3d="http://schemas.microsoft.com/office/drawing/2017/model3d" xmlns:o="urn:schemas-microsoft-com:office:office" xmlns:r="http://schemas.openxmlformats.org/officeDocument/2006/relationships" xmlns:m="http://schemas.openxmlformats.org/officeDocument/2006/math" xmlns:v="urn:schemas-microsoft-com:vml" xmlns:wp14="http://schemas.microsoft.com/office/word/2010/wordprocessingDrawing" xmlns:wp="http://schemas.openxmlformats.org/drawingml/2006/wordprocessingDrawing" xmlns:w10="urn:schemas-microsoft-com:office:word" xmlns:w="http://schemas.openxmlformats.org/wordprocessingml/2006/main" xmlns:w14="http://schemas.microsoft.com/office/word/2010/wordml" xmlns:w15="http://schemas.microsoft.com/office/word/2012/wordml" xmlns:w16cid="http://schemas.microsoft.com/office/word/2016/wordml/cid" xmlns:w16se="http://schemas.microsoft.com/office/word/2015/wordml/symex" xmlns:wpg="http://schemas.microsoft.com/office/word/2010/wordprocessingGroup" xmlns:wpi="http://schemas.microsoft.com/office/word/2010/wordprocessingInk" xmlns:wne="http://schemas.microsoft.com/office/word/2006/wordml" xmlns:wps="http://schemas.microsoft.com/office/word/2010/wordprocessingShape" mc:Ignorable="w14 w15 w16se w16cid wp14">
+<w:hdr xmlns:wpc="http://schemas.microsoft.com/office/word/2010/wordprocessingCanvas" xmlns:cx="http://schemas.microsoft.com/office/drawing/2014/chartex" xmlns:cx1="http://schemas.microsoft.com/office/drawing/2015/9/8/chartex" xmlns:cx2="http://schemas.microsoft.com/office/drawing/2015/10/21/chartex" xmlns:cx3="http://schemas.microsoft.com/office/drawing/2016/5/9/chartex" xmlns:cx4="http://schemas.microsoft.com/office/drawing/2016/5/10/chartex" xmlns:cx5="http://schemas.microsoft.com/office/drawing/2016/5/11/chartex" xmlns:cx6="http://schemas.microsoft.com/office/drawing/2016/5/12/chartex" xmlns:cx7="http://schemas.microsoft.com/office/drawing/2016/5/13/chartex" xmlns:cx8="http://schemas.microsoft.com/office/drawing/2016/5/14/chartex" xmlns:mc="http://schemas.openxmlformats.org/markup-compatibility/2006" xmlns:aink="http://schemas.microsoft.com/office/drawing/2016/ink" xmlns:am3d="http://schemas.microsoft.com/office/drawing/2017/model3d" xmlns:o="urn:schemas-microsoft-com:office:office" xmlns:r="http://schemas.openxmlformats.org/officeDocument/2006/relationships" xmlns:m="http://schemas.openxmlformats.org/officeDocument/2006/math" xmlns:v="urn:schemas-microsoft-com:vml" xmlns:wp14="http://schemas.microsoft.com/office/word/2010/wordprocessingDrawing" xmlns:wp="http://schemas.openxmlformats.org/drawingml/2006/wordprocessingDrawing" xmlns:w10="urn:schemas-microsoft-com:office:word" xmlns:w="http://schemas.openxmlformats.org/wordprocessingml/2006/main" xmlns:w14="http://schemas.microsoft.com/office/word/2010/wordml" xmlns:w15="http://schemas.microsoft.com/office/word/2012/wordml" xmlns:w16cex="http://schemas.microsoft.com/office/word/2018/wordml/cex" xmlns:w16cid="http://schemas.microsoft.com/office/word/2016/wordml/cid" xmlns:w16="http://schemas.microsoft.com/office/word/2018/wordml" xmlns:w16se="http://schemas.microsoft.com/office/word/2015/wordml/symex" xmlns:wpg="http://schemas.microsoft.com/office/word/2010/wordprocessingGroup" xmlns:wpi="http://schemas.microsoft.com/office/word/2010/wordprocessingInk" xmlns:wne="http://schemas.microsoft.com/office/word/2006/wordml" xmlns:wps="http://schemas.microsoft.com/office/word/2010/wordprocessingShape" mc:Ignorable="w14 w15 w16se w16cid w16 w16cex wp14">
   <w:p>
     <w:pPr>
       <w:pStyle w:val="Header"/>
@@ -5852,7 +5966,7 @@
 </file>
 
 <file path=word/numbering.xml><?xml version="1.0" encoding="utf-8"?>
-<w:numbering xmlns:wpc="http://schemas.microsoft.com/office/word/2010/wordprocessingCanvas" xmlns:cx="http://schemas.microsoft.com/office/drawing/2014/chartex" xmlns:cx1="http://schemas.microsoft.com/office/drawing/2015/9/8/chartex" xmlns:cx2="http://schemas.microsoft.com/office/drawing/2015/10/21/chartex" xmlns:cx3="http://schemas.microsoft.com/office/drawing/2016/5/9/chartex" xmlns:cx4="http://schemas.microsoft.com/office/drawing/2016/5/10/chartex" xmlns:cx5="http://schemas.microsoft.com/office/drawing/2016/5/11/chartex" xmlns:cx6="http://schemas.microsoft.com/office/drawing/2016/5/12/chartex" xmlns:cx7="http://schemas.microsoft.com/office/drawing/2016/5/13/chartex" xmlns:cx8="http://schemas.microsoft.com/office/drawing/2016/5/14/chartex" xmlns:mc="http://schemas.openxmlformats.org/markup-compatibility/2006" xmlns:aink="http://schemas.microsoft.com/office/drawing/2016/ink" xmlns:am3d="http://schemas.microsoft.com/office/drawing/2017/model3d" xmlns:o="urn:schemas-microsoft-com:office:office" xmlns:r="http://schemas.openxmlformats.org/officeDocument/2006/relationships" xmlns:m="http://schemas.openxmlformats.org/officeDocument/2006/math" xmlns:v="urn:schemas-microsoft-com:vml" xmlns:wp14="http://schemas.microsoft.com/office/word/2010/wordprocessingDrawing" xmlns:wp="http://schemas.openxmlformats.org/drawingml/2006/wordprocessingDrawing" xmlns:w10="urn:schemas-microsoft-com:office:word" xmlns:w="http://schemas.openxmlformats.org/wordprocessingml/2006/main" xmlns:w14="http://schemas.microsoft.com/office/word/2010/wordml" xmlns:w15="http://schemas.microsoft.com/office/word/2012/wordml" xmlns:w16cid="http://schemas.microsoft.com/office/word/2016/wordml/cid" xmlns:w16se="http://schemas.microsoft.com/office/word/2015/wordml/symex" xmlns:wpg="http://schemas.microsoft.com/office/word/2010/wordprocessingGroup" xmlns:wpi="http://schemas.microsoft.com/office/word/2010/wordprocessingInk" xmlns:wne="http://schemas.microsoft.com/office/word/2006/wordml" xmlns:wps="http://schemas.microsoft.com/office/word/2010/wordprocessingShape" mc:Ignorable="w14 w15 w16se w16cid wp14">
+<w:numbering xmlns:wpc="http://schemas.microsoft.com/office/word/2010/wordprocessingCanvas" xmlns:cx="http://schemas.microsoft.com/office/drawing/2014/chartex" xmlns:cx1="http://schemas.microsoft.com/office/drawing/2015/9/8/chartex" xmlns:cx2="http://schemas.microsoft.com/office/drawing/2015/10/21/chartex" xmlns:cx3="http://schemas.microsoft.com/office/drawing/2016/5/9/chartex" xmlns:cx4="http://schemas.microsoft.com/office/drawing/2016/5/10/chartex" xmlns:cx5="http://schemas.microsoft.com/office/drawing/2016/5/11/chartex" xmlns:cx6="http://schemas.microsoft.com/office/drawing/2016/5/12/chartex" xmlns:cx7="http://schemas.microsoft.com/office/drawing/2016/5/13/chartex" xmlns:cx8="http://schemas.microsoft.com/office/drawing/2016/5/14/chartex" xmlns:mc="http://schemas.openxmlformats.org/markup-compatibility/2006" xmlns:aink="http://schemas.microsoft.com/office/drawing/2016/ink" xmlns:am3d="http://schemas.microsoft.com/office/drawing/2017/model3d" xmlns:o="urn:schemas-microsoft-com:office:office" xmlns:r="http://schemas.openxmlformats.org/officeDocument/2006/relationships" xmlns:m="http://schemas.openxmlformats.org/officeDocument/2006/math" xmlns:v="urn:schemas-microsoft-com:vml" xmlns:wp14="http://schemas.microsoft.com/office/word/2010/wordprocessingDrawing" xmlns:wp="http://schemas.openxmlformats.org/drawingml/2006/wordprocessingDrawing" xmlns:w10="urn:schemas-microsoft-com:office:word" xmlns:w="http://schemas.openxmlformats.org/wordprocessingml/2006/main" xmlns:w14="http://schemas.microsoft.com/office/word/2010/wordml" xmlns:w15="http://schemas.microsoft.com/office/word/2012/wordml" xmlns:w16cex="http://schemas.microsoft.com/office/word/2018/wordml/cex" xmlns:w16cid="http://schemas.microsoft.com/office/word/2016/wordml/cid" xmlns:w16="http://schemas.microsoft.com/office/word/2018/wordml" xmlns:w16se="http://schemas.microsoft.com/office/word/2015/wordml/symex" xmlns:wpg="http://schemas.microsoft.com/office/word/2010/wordprocessingGroup" xmlns:wpi="http://schemas.microsoft.com/office/word/2010/wordprocessingInk" xmlns:wne="http://schemas.microsoft.com/office/word/2006/wordml" xmlns:wps="http://schemas.microsoft.com/office/word/2010/wordprocessingShape" mc:Ignorable="w14 w15 w16se w16cid w16 w16cex wp14">
   <w:numPicBullet w:numPicBulletId="0">
     <w:pict>
       <v:shapetype id="_x0000_t75" coordsize="21600,21600" o:spt="75" o:preferrelative="t" path="m@4@5l@4@11@9@11@9@5xe" filled="f" stroked="f">
@@ -5874,21 +5988,21 @@
         <v:path o:extrusionok="f" gradientshapeok="t" o:connecttype="rect"/>
         <o:lock v:ext="edit" aspectratio="t"/>
       </v:shapetype>
-      <v:shape id="_x0000_i1089" type="#_x0000_t75" style="width:8.65pt;height:8.65pt" o:bullet="t">
+      <v:shape id="_x0000_i1689" type="#_x0000_t75" style="width:8.75pt;height:8.75pt" o:bullet="t">
         <v:imagedata r:id="rId1" o:title="bullet"/>
       </v:shape>
     </w:pict>
   </w:numPicBullet>
   <w:numPicBullet w:numPicBulletId="1">
     <w:pict>
-      <v:shape id="_x0000_i1090" type="#_x0000_t75" style="width:11.35pt;height:11.35pt;visibility:visible;mso-wrap-style:square" o:bullet="t">
+      <v:shape id="_x0000_i1690" type="#_x0000_t75" style="width:11.25pt;height:11.25pt;visibility:visible;mso-wrap-style:square" o:bullet="t">
         <v:imagedata r:id="rId2" o:title=""/>
       </v:shape>
     </w:pict>
   </w:numPicBullet>
   <w:numPicBullet w:numPicBulletId="2">
     <w:pict>
-      <v:shape id="_x0000_i1091" type="#_x0000_t75" style="width:16pt;height:16pt;visibility:visible;mso-wrap-style:square" o:bullet="t">
+      <v:shape id="_x0000_i1691" type="#_x0000_t75" style="width:15.95pt;height:15.95pt;visibility:visible;mso-wrap-style:square" o:bullet="t">
         <v:imagedata r:id="rId3" o:title=""/>
       </v:shape>
     </w:pict>
@@ -8593,7 +8707,7 @@
 </file>
 
 <file path=word/styles.xml><?xml version="1.0" encoding="utf-8"?>
-<w:styles xmlns:mc="http://schemas.openxmlformats.org/markup-compatibility/2006" xmlns:r="http://schemas.openxmlformats.org/officeDocument/2006/relationships" xmlns:w="http://schemas.openxmlformats.org/wordprocessingml/2006/main" xmlns:w14="http://schemas.microsoft.com/office/word/2010/wordml" xmlns:w15="http://schemas.microsoft.com/office/word/2012/wordml" xmlns:w16cid="http://schemas.microsoft.com/office/word/2016/wordml/cid" xmlns:w16se="http://schemas.microsoft.com/office/word/2015/wordml/symex" mc:Ignorable="w14 w15 w16se w16cid">
+<w:styles xmlns:mc="http://schemas.openxmlformats.org/markup-compatibility/2006" xmlns:r="http://schemas.openxmlformats.org/officeDocument/2006/relationships" xmlns:w="http://schemas.openxmlformats.org/wordprocessingml/2006/main" xmlns:w14="http://schemas.microsoft.com/office/word/2010/wordml" xmlns:w15="http://schemas.microsoft.com/office/word/2012/wordml" xmlns:w16cex="http://schemas.microsoft.com/office/word/2018/wordml/cex" xmlns:w16cid="http://schemas.microsoft.com/office/word/2016/wordml/cid" xmlns:w16="http://schemas.microsoft.com/office/word/2018/wordml" xmlns:w16se="http://schemas.microsoft.com/office/word/2015/wordml/symex" mc:Ignorable="w14 w15 w16se w16cid w16 w16cex">
   <w:docDefaults>
     <w:rPrDefault>
       <w:rPr>

</xml_diff>